<commit_message>
Updated Common Interview Question Behavioral Table
</commit_message>
<xml_diff>
--- a/docs/CommonQuestionsBehavioralTable.docx
+++ b/docs/CommonQuestionsBehavioralTable.docx
@@ -637,11 +637,9 @@
             <w:r>
               <w:t xml:space="preserve"> within </w:t>
             </w:r>
-            <w:proofErr w:type="spellStart"/>
             <w:r>
               <w:t>NanoSec</w:t>
             </w:r>
-            <w:proofErr w:type="spellEnd"/>
             <w:r>
               <w:t xml:space="preserve"> accuracy</w:t>
             </w:r>
@@ -687,16 +685,11 @@
               <w:t xml:space="preserve"> I assumed an OS scheduler </w:t>
             </w:r>
             <w:r>
-              <w:t xml:space="preserve">with </w:t>
-            </w:r>
-            <w:proofErr w:type="spellStart"/>
-            <w:r>
-              <w:t>P</w:t>
+              <w:t>with P</w:t>
             </w:r>
             <w:r>
               <w:t>threads</w:t>
             </w:r>
-            <w:proofErr w:type="spellEnd"/>
             <w:r>
               <w:t>()</w:t>
             </w:r>
@@ -706,24 +699,11 @@
             <w:r>
               <w:t xml:space="preserve"> where </w:t>
             </w:r>
-            <w:proofErr w:type="spellStart"/>
-            <w:r>
-              <w:t>PThreads</w:t>
-            </w:r>
-            <w:proofErr w:type="spellEnd"/>
-            <w:r>
-              <w:t xml:space="preserve"> </w:t>
-            </w:r>
-            <w:r>
-              <w:t xml:space="preserve">provides an interface to set the thread priority with </w:t>
-            </w:r>
-            <w:proofErr w:type="spellStart"/>
-            <w:r>
-              <w:t>pthread.SetPriority</w:t>
-            </w:r>
-            <w:proofErr w:type="spellEnd"/>
-            <w:r>
-              <w:t>()</w:t>
+            <w:r>
+              <w:t xml:space="preserve">PThreads </w:t>
+            </w:r>
+            <w:r>
+              <w:t>provides an interface to set the thread priority with pthread.SetPriority()</w:t>
             </w:r>
             <w:r>
               <w:t>.</w:t>
@@ -769,7 +749,6 @@
                 </w:rPr>
                 <w:t>RR (</w:t>
               </w:r>
-              <w:proofErr w:type="spellStart"/>
               <w:r>
                 <w:rPr>
                   <w:rStyle w:val="Hyperlink"/>
@@ -792,14 +771,7 @@
                 <w:rPr>
                   <w:rStyle w:val="Hyperlink"/>
                 </w:rPr>
-                <w:t>obin</w:t>
-              </w:r>
-              <w:proofErr w:type="spellEnd"/>
-              <w:r>
-                <w:rPr>
-                  <w:rStyle w:val="Hyperlink"/>
-                </w:rPr>
-                <w:t>)</w:t>
+                <w:t>obin)</w:t>
               </w:r>
               <w:r>
                 <w:rPr>
@@ -936,7 +908,6 @@
               <w:br/>
               <w:t xml:space="preserve">- </w:t>
             </w:r>
-            <w:proofErr w:type="spellStart"/>
             <w:r>
               <w:rPr>
                 <w:b/>
@@ -944,7 +915,6 @@
               </w:rPr>
               <w:t>reqs</w:t>
             </w:r>
-            <w:proofErr w:type="spellEnd"/>
             <w:r>
               <w:t xml:space="preserve">: </w:t>
             </w:r>
@@ -989,13 +959,8 @@
             <w:r>
               <w:t xml:space="preserve">to reduce overhead by </w:t>
             </w:r>
-            <w:proofErr w:type="spellStart"/>
-            <w:r>
-              <w:t>SpinLock</w:t>
-            </w:r>
-            <w:proofErr w:type="spellEnd"/>
-            <w:r>
-              <w:t xml:space="preserve"> vs </w:t>
+            <w:r>
+              <w:t xml:space="preserve">SpinLock vs </w:t>
             </w:r>
             <w:r>
               <w:t>Busy Wait</w:t>
@@ -1074,46 +1039,21 @@
           <w:p/>
           <w:p/>
           <w:p>
-            <w:proofErr w:type="spellStart"/>
-            <w:r>
-              <w:t>SpinLock</w:t>
-            </w:r>
-            <w:proofErr w:type="spellEnd"/>
-            <w:r>
-              <w:t xml:space="preserve"> vs </w:t>
-            </w:r>
-            <w:proofErr w:type="spellStart"/>
-            <w:r>
-              <w:t>BusyWait</w:t>
-            </w:r>
-            <w:proofErr w:type="spellEnd"/>
+            <w:r>
+              <w:t>SpinLock vs BusyWait</w:t>
+            </w:r>
           </w:p>
           <w:p/>
           <w:p>
             <w:r>
-              <w:t xml:space="preserve">If critical section is small and wait is shorter than a context switch it may be worth </w:t>
-            </w:r>
-            <w:proofErr w:type="spellStart"/>
-            <w:r>
-              <w:t>SpinLocking</w:t>
-            </w:r>
-            <w:proofErr w:type="spellEnd"/>
-            <w:r>
-              <w:t>.</w:t>
-            </w:r>
-            <w:r>
-              <w:br/>
-            </w:r>
-            <w:r>
-              <w:br/>
-            </w:r>
-            <w:proofErr w:type="spellStart"/>
-            <w:r>
-              <w:t>BusyWait</w:t>
-            </w:r>
-            <w:proofErr w:type="spellEnd"/>
-            <w:r>
-              <w:t xml:space="preserve"> generally is ok but could be bad especially for CPU power management.</w:t>
+              <w:t>If critical section is small and wait is shorter than a context switch it may be worth SpinLocking.</w:t>
+            </w:r>
+            <w:r>
+              <w:br/>
+            </w:r>
+            <w:r>
+              <w:br/>
+              <w:t>BusyWait generally is ok but could be bad especially for CPU power management.</w:t>
             </w:r>
             <w:r>
               <w:t xml:space="preserve"> Constantly checking forces causes cache synchronization traffic. </w:t>
@@ -1161,13 +1101,7 @@
               <w:t>S</w:t>
             </w:r>
             <w:r>
-              <w:t xml:space="preserve">: </w:t>
-            </w:r>
-            <w:r>
-              <w:t xml:space="preserve">We had a new hire that came in </w:t>
-            </w:r>
-            <w:r>
-              <w:t>right before the pandemic. The lead software engineer became sick and had an emergency leave around the same timeframe for a month</w:t>
+              <w:t>: We had a new hire that came in right before the pandemic. The lead software engineer became sick and had an emergency leave around the same timeframe for a month</w:t>
             </w:r>
             <w:r>
               <w:br/>
@@ -1564,7 +1498,28 @@
           </w:tcPr>
           <w:p>
             <w:r>
-              <w:t>- primary requirement: record the flight data</w:t>
+              <w:t xml:space="preserve">- </w:t>
+            </w:r>
+            <w:r>
+              <w:t>ship back a sensor (which requires a firmware update from the vendor to resolve timing issues) or use an external interrupt from the GPS Sync signal</w:t>
+            </w:r>
+            <w:r>
+              <w:br/>
+              <w:t>- the vendor noted either way was ok but we were unsure if this would be an issue with a potential client using the system in the future</w:t>
+            </w:r>
+          </w:p>
+          <w:p>
+            <w:r>
+              <w:t>- we ended up using the GPS Sync Signal as shipping the sensor had an approximate 1 month delay</w:t>
+            </w:r>
+          </w:p>
+          <w:p>
+            <w:r>
+              <w:lastRenderedPageBreak/>
+              <w:t>- we noted in the documentation that the time source is based off the GPS</w:t>
+            </w:r>
+            <w:r>
+              <w:t xml:space="preserve"> so external customers who wanted to use our system/service came in understanding this</w:t>
             </w:r>
           </w:p>
         </w:tc>
@@ -1608,42 +1563,71 @@
           </w:tcPr>
           <w:p>
             <w:r>
-              <w:t xml:space="preserve">Web UI Dashboard: </w:t>
-            </w:r>
-            <w:r>
-              <w:t xml:space="preserve">Prometheus vs </w:t>
-            </w:r>
-            <w:proofErr w:type="spellStart"/>
-            <w:r>
+              <w:t xml:space="preserve">Web UI Dashboard: Prometheus vs InfluxDB </w:t>
+            </w:r>
+            <w:r>
+              <w:br/>
+            </w:r>
+            <w:r>
+              <w:t xml:space="preserve">- </w:t>
+            </w:r>
+            <w:r>
+              <w:t xml:space="preserve">ideal for timeseries data; both free </w:t>
+            </w:r>
+            <w:r>
+              <w:br/>
+              <w:t>- both had proprietary query languages</w:t>
+            </w:r>
+            <w:r>
+              <w:t xml:space="preserve"> </w:t>
+            </w:r>
+            <w:r>
+              <w:rPr>
+                <w:b/>
+                <w:bCs/>
+              </w:rPr>
+              <w:t>Prometheus</w:t>
+            </w:r>
+            <w:r>
+              <w:rPr>
+                <w:b/>
+                <w:bCs/>
+              </w:rPr>
+              <w:t xml:space="preserve"> + Grafana</w:t>
+            </w:r>
+            <w:r>
+              <w:rPr>
+                <w:b/>
+                <w:bCs/>
+              </w:rPr>
+              <w:br/>
+              <w:t>-</w:t>
+            </w:r>
+            <w:r>
+              <w:t xml:space="preserve"> easy setup</w:t>
+            </w:r>
+            <w:r>
+              <w:br/>
+            </w:r>
+            <w:r>
+              <w:t xml:space="preserve">- </w:t>
+            </w:r>
+            <w:r>
+              <w:t>limited scraping data rate</w:t>
+            </w:r>
+            <w:r>
+              <w:t xml:space="preserve"> to 1HZ</w:t>
+            </w:r>
+            <w:r>
+              <w:br/>
+            </w:r>
+            <w:r>
+              <w:rPr>
+                <w:b/>
+                <w:bCs/>
+              </w:rPr>
               <w:t>InfluxDB</w:t>
             </w:r>
-            <w:proofErr w:type="spellEnd"/>
-            <w:r>
-              <w:t xml:space="preserve"> </w:t>
-            </w:r>
-            <w:r>
-              <w:br/>
-            </w:r>
-            <w:r>
-              <w:t xml:space="preserve">- </w:t>
-            </w:r>
-            <w:r>
-              <w:t xml:space="preserve">ideal for timeseries data; both free </w:t>
-            </w:r>
-            <w:r>
-              <w:br/>
-              <w:t>- both had proprietary query languages</w:t>
-            </w:r>
-            <w:r>
-              <w:t xml:space="preserve"> </w:t>
-            </w:r>
-            <w:r>
-              <w:rPr>
-                <w:b/>
-                <w:bCs/>
-              </w:rPr>
-              <w:t>Prometheus</w:t>
-            </w:r>
             <w:r>
               <w:rPr>
                 <w:b/>
@@ -1657,60 +1641,15 @@
                 <w:bCs/>
               </w:rPr>
               <w:br/>
+            </w:r>
+            <w:r>
               <w:t>-</w:t>
             </w:r>
             <w:r>
-              <w:t xml:space="preserve"> easy setup</w:t>
-            </w:r>
-            <w:r>
-              <w:br/>
-            </w:r>
-            <w:r>
-              <w:t xml:space="preserve">- </w:t>
-            </w:r>
-            <w:r>
-              <w:t>limited scraping data rate</w:t>
-            </w:r>
-            <w:r>
-              <w:t xml:space="preserve"> to 1HZ</w:t>
-            </w:r>
-            <w:r>
-              <w:br/>
-            </w:r>
-            <w:proofErr w:type="spellStart"/>
-            <w:r>
-              <w:rPr>
-                <w:b/>
-                <w:bCs/>
-              </w:rPr>
-              <w:t>InfluxDB</w:t>
-            </w:r>
-            <w:proofErr w:type="spellEnd"/>
-            <w:r>
-              <w:rPr>
-                <w:b/>
-                <w:bCs/>
-              </w:rPr>
-              <w:t xml:space="preserve"> + Grafana</w:t>
-            </w:r>
-            <w:r>
-              <w:rPr>
-                <w:b/>
-                <w:bCs/>
-              </w:rPr>
-              <w:br/>
-            </w:r>
-            <w:r>
-              <w:t>-</w:t>
-            </w:r>
-            <w:r>
               <w:t xml:space="preserve"> more effort to get setup</w:t>
             </w:r>
             <w:r>
               <w:br/>
-            </w:r>
-            <w:r>
-              <w:lastRenderedPageBreak/>
               <w:t>- excellent for large data sets</w:t>
             </w:r>
             <w:r>
@@ -1722,15 +1661,7 @@
             </w:r>
             <w:r>
               <w:br/>
-              <w:t xml:space="preserve">In the end we went with </w:t>
-            </w:r>
-            <w:proofErr w:type="spellStart"/>
-            <w:r>
-              <w:t>InfluxDB</w:t>
-            </w:r>
-            <w:proofErr w:type="spellEnd"/>
-            <w:r>
-              <w:t xml:space="preserve"> primarily because the 1HZ </w:t>
+              <w:t xml:space="preserve">In the end we went with InfluxDB primarily because the 1HZ </w:t>
             </w:r>
             <w:r>
               <w:t>limitation. With different customers coming in they may have different requirements and setting up the docker container frameworks starting from scratch would be working backwards.</w:t>
@@ -1847,13 +1778,8 @@
             <w:r>
               <w:t xml:space="preserve">developing </w:t>
             </w:r>
-            <w:proofErr w:type="spellStart"/>
-            <w:r>
-              <w:t>c++</w:t>
-            </w:r>
-            <w:proofErr w:type="spellEnd"/>
-            <w:r>
-              <w:t xml:space="preserve"> aerospace applications for</w:t>
+            <w:r>
+              <w:t>c++ aerospace applications for</w:t>
             </w:r>
             <w:r>
               <w:t xml:space="preserve"> AI</w:t>
@@ -1862,189 +1788,189 @@
               <w:t xml:space="preserve"> data modeling efforts.</w:t>
             </w:r>
             <w:r>
+              <w:t xml:space="preserve"> I have</w:t>
+            </w:r>
+            <w:r>
               <w:t xml:space="preserve"> </w:t>
             </w:r>
             <w:r>
-              <w:t>I have</w:t>
+              <w:t>3+ years working in Aerospace</w:t>
             </w:r>
             <w:r>
               <w:t xml:space="preserve"> </w:t>
             </w:r>
             <w:r>
-              <w:t>3+ years working in Aerospace</w:t>
+              <w:t>for a total of</w:t>
+            </w:r>
+            <w:r>
+              <w:t xml:space="preserve"> 4 years working in Defense.</w:t>
+            </w:r>
+            <w:r>
+              <w:br/>
             </w:r>
             <w:r>
               <w:t xml:space="preserve"> </w:t>
             </w:r>
             <w:r>
-              <w:t>for a total of</w:t>
-            </w:r>
-            <w:r>
-              <w:t xml:space="preserve"> 4 years working in Defense.</w:t>
-            </w:r>
-            <w:r>
-              <w:br/>
-            </w:r>
-            <w:r>
+              <w:rPr>
+                <w:b/>
+                <w:bCs/>
+              </w:rPr>
+              <w:t>Background</w:t>
+            </w:r>
+            <w:r>
+              <w:rPr>
+                <w:b/>
+                <w:bCs/>
+              </w:rPr>
+              <w:t>:</w:t>
+            </w:r>
+            <w:r>
+              <w:rPr>
+                <w:b/>
+                <w:bCs/>
+              </w:rPr>
               <w:t xml:space="preserve"> </w:t>
             </w:r>
             <w:r>
-              <w:rPr>
-                <w:b/>
-                <w:bCs/>
-              </w:rPr>
-              <w:t>Background</w:t>
-            </w:r>
-            <w:r>
-              <w:rPr>
-                <w:b/>
-                <w:bCs/>
-              </w:rPr>
-              <w:t>:</w:t>
-            </w:r>
-            <w:r>
-              <w:rPr>
-                <w:b/>
-                <w:bCs/>
-              </w:rPr>
+              <w:t xml:space="preserve">My undergrad </w:t>
+            </w:r>
+            <w:r>
+              <w:t xml:space="preserve">background </w:t>
+            </w:r>
+            <w:r>
+              <w:t xml:space="preserve">is Electrical Engineering at San Diego State University. I spent </w:t>
+            </w:r>
+            <w:r>
+              <w:t>a</w:t>
+            </w:r>
+            <w:r>
+              <w:t xml:space="preserve"> semester working </w:t>
+            </w:r>
+            <w:r>
+              <w:t xml:space="preserve">closely </w:t>
+            </w:r>
+            <w:r>
+              <w:t>with a professor on mobile development</w:t>
+            </w:r>
+            <w:r>
+              <w:t xml:space="preserve"> and data analysis</w:t>
+            </w:r>
+            <w:r>
+              <w:t>.</w:t>
+            </w:r>
+            <w:r>
+              <w:t xml:space="preserve"> In addition to that </w:t>
+            </w:r>
+            <w:r>
+              <w:t xml:space="preserve">some friends and </w:t>
+            </w:r>
+            <w:r>
+              <w:t xml:space="preserve">I </w:t>
+            </w:r>
+            <w:r>
+              <w:t xml:space="preserve">attempted to </w:t>
+            </w:r>
+            <w:r>
+              <w:t>launch a startu</w:t>
+            </w:r>
+            <w:r>
+              <w:t>p</w:t>
+            </w:r>
+            <w:r>
+              <w:t>. I developed the android application that communicated to a SQL server</w:t>
+            </w:r>
+            <w:r>
+              <w:t>.</w:t>
+            </w:r>
+            <w:r>
+              <w:t xml:space="preserve"> I am </w:t>
+            </w:r>
+            <w:r>
+              <w:t xml:space="preserve">now </w:t>
+            </w:r>
+            <w:r>
+              <w:t xml:space="preserve">a </w:t>
+            </w:r>
+            <w:r>
+              <w:t xml:space="preserve">Computer Science </w:t>
+            </w:r>
+            <w:r>
+              <w:t xml:space="preserve">graduate student at Georgia Tech Institute of Technology specializing in computing systems. </w:t>
+            </w:r>
+            <w:r>
+              <w:t>My favorite classes include Software Design and Operating Systems.</w:t>
+            </w:r>
+            <w:r>
+              <w:br/>
+            </w:r>
+            <w:r>
+              <w:rPr>
+                <w:b/>
+                <w:bCs/>
+              </w:rPr>
+              <w:t>Outside of Work</w:t>
+            </w:r>
+            <w:r>
+              <w:rPr>
+                <w:b/>
+                <w:bCs/>
+              </w:rPr>
+              <w:t>/School</w:t>
+            </w:r>
+            <w:r>
+              <w:rPr>
+                <w:b/>
+                <w:bCs/>
+              </w:rPr>
+              <w:t xml:space="preserve">: </w:t>
+            </w:r>
+            <w:r>
+              <w:rPr>
+                <w:b/>
+                <w:bCs/>
+              </w:rPr>
+              <w:br/>
+            </w:r>
+            <w:r>
+              <w:lastRenderedPageBreak/>
+              <w:t xml:space="preserve">- </w:t>
+            </w:r>
+            <w:r>
+              <w:t xml:space="preserve">I </w:t>
+            </w:r>
+            <w:r>
+              <w:t xml:space="preserve">like to </w:t>
+            </w:r>
+            <w:r>
+              <w:t xml:space="preserve">contribute </w:t>
+            </w:r>
+            <w:r>
+              <w:t xml:space="preserve">to an </w:t>
+            </w:r>
+            <w:r>
+              <w:t>open-source</w:t>
+            </w:r>
+            <w:r>
               <w:t xml:space="preserve"> </w:t>
             </w:r>
             <w:r>
-              <w:t xml:space="preserve">My undergrad </w:t>
-            </w:r>
-            <w:r>
-              <w:t xml:space="preserve">background </w:t>
-            </w:r>
-            <w:r>
-              <w:t xml:space="preserve">is Electrical Engineering at San Diego State University. I spent </w:t>
-            </w:r>
-            <w:r>
-              <w:t>a</w:t>
-            </w:r>
-            <w:r>
-              <w:t xml:space="preserve"> semester working </w:t>
-            </w:r>
-            <w:r>
-              <w:t xml:space="preserve">closely </w:t>
-            </w:r>
-            <w:r>
-              <w:t>with a professor on mobile development</w:t>
-            </w:r>
-            <w:r>
-              <w:t xml:space="preserve"> and data analysis</w:t>
-            </w:r>
-            <w:r>
-              <w:t>.</w:t>
-            </w:r>
-            <w:r>
-              <w:t xml:space="preserve"> In addition to that </w:t>
-            </w:r>
-            <w:r>
-              <w:t xml:space="preserve">some friends and </w:t>
-            </w:r>
-            <w:r>
-              <w:t xml:space="preserve">I </w:t>
-            </w:r>
-            <w:r>
-              <w:t xml:space="preserve">attempted to </w:t>
-            </w:r>
-            <w:r>
-              <w:t>launch a startu</w:t>
-            </w:r>
-            <w:r>
-              <w:t>p</w:t>
-            </w:r>
-            <w:r>
-              <w:t>.</w:t>
-            </w:r>
-            <w:r>
-              <w:t xml:space="preserve"> I am </w:t>
-            </w:r>
-            <w:r>
-              <w:t xml:space="preserve">now </w:t>
-            </w:r>
-            <w:r>
-              <w:t xml:space="preserve">a </w:t>
-            </w:r>
-            <w:r>
-              <w:t xml:space="preserve">Computer Science </w:t>
-            </w:r>
-            <w:r>
-              <w:t xml:space="preserve">graduate student at Georgia Tech Institute of Technology specializing in computing systems. </w:t>
-            </w:r>
-            <w:r>
-              <w:t>My favorite classes include Software Design and Operating Systems.</w:t>
-            </w:r>
-            <w:r>
-              <w:br/>
-            </w:r>
-            <w:r>
-              <w:rPr>
-                <w:b/>
-                <w:bCs/>
-              </w:rPr>
-              <w:t>Outside of Work</w:t>
-            </w:r>
-            <w:r>
-              <w:rPr>
-                <w:b/>
-                <w:bCs/>
-              </w:rPr>
-              <w:t xml:space="preserve">: </w:t>
-            </w:r>
-            <w:r>
-              <w:rPr>
-                <w:b/>
-                <w:bCs/>
-              </w:rPr>
-              <w:br/>
-            </w:r>
-            <w:r>
-              <w:t xml:space="preserve">- </w:t>
-            </w:r>
-            <w:r>
-              <w:t xml:space="preserve">I </w:t>
-            </w:r>
-            <w:r>
-              <w:t xml:space="preserve">like to </w:t>
-            </w:r>
-            <w:r>
-              <w:t xml:space="preserve">contribute </w:t>
-            </w:r>
-            <w:r>
-              <w:t xml:space="preserve">to an </w:t>
-            </w:r>
-            <w:r>
-              <w:t>open-source</w:t>
+              <w:t>software. Right now I</w:t>
+            </w:r>
+            <w:r>
+              <w:t xml:space="preserve"> am working on </w:t>
+            </w:r>
+            <w:r>
+              <w:t>sprite</w:t>
+            </w:r>
+            <w:r>
+              <w:t xml:space="preserve"> graphics</w:t>
             </w:r>
             <w:r>
               <w:t xml:space="preserve"> </w:t>
             </w:r>
             <w:r>
-              <w:t>software. Right now I</w:t>
-            </w:r>
-            <w:r>
-              <w:t xml:space="preserve"> am working on </w:t>
-            </w:r>
-            <w:r>
-              <w:t>sprite</w:t>
-            </w:r>
-            <w:r>
-              <w:t xml:space="preserve"> graphics</w:t>
-            </w:r>
-            <w:r>
-              <w:t xml:space="preserve"> </w:t>
-            </w:r>
-            <w:r>
-              <w:t>importer (Unity-</w:t>
-            </w:r>
-            <w:proofErr w:type="spellStart"/>
-            <w:r>
-              <w:t>Aseprite</w:t>
-            </w:r>
-            <w:proofErr w:type="spellEnd"/>
-            <w:r>
-              <w:t xml:space="preserve">-Importer) </w:t>
+              <w:t xml:space="preserve">importer (Unity-Aseprite-Importer) </w:t>
             </w:r>
             <w:r>
               <w:t xml:space="preserve">which </w:t>
@@ -2075,11 +2001,12 @@
             <w:r>
               <w:t xml:space="preserve"> and </w:t>
             </w:r>
-            <w:proofErr w:type="spellStart"/>
-            <w:r>
-              <w:t>leetecode</w:t>
-            </w:r>
-            <w:proofErr w:type="spellEnd"/>
+            <w:r>
+              <w:t>L</w:t>
+            </w:r>
+            <w:r>
+              <w:t>eetecode</w:t>
+            </w:r>
             <w:r>
               <w:t>.</w:t>
             </w:r>
@@ -2098,6 +2025,7 @@
                 <w:b/>
                 <w:bCs/>
               </w:rPr>
+              <w:lastRenderedPageBreak/>
               <w:t xml:space="preserve">What are </w:t>
             </w:r>
             <w:r>
@@ -2122,319 +2050,603 @@
               <w:t xml:space="preserve"> </w:t>
             </w:r>
             <w:r>
-              <w:t>Visual Learner</w:t>
-            </w:r>
-            <w:r>
-              <w:rPr>
-                <w:b/>
-                <w:bCs/>
-              </w:rPr>
-              <w:br/>
-            </w:r>
-            <w:r>
-              <w:rPr>
-                <w:b/>
-                <w:bCs/>
+              <w:rPr>
+                <w:b/>
+                <w:bCs/>
+              </w:rPr>
+              <w:br/>
+            </w:r>
+            <w:r>
+              <w:t xml:space="preserve"> - can be a slow </w:t>
+            </w:r>
+            <w:r>
+              <w:t>to learn new concepts</w:t>
+            </w:r>
+            <w:r>
+              <w:t>; need to visualize things</w:t>
+            </w:r>
+            <w:r>
+              <w:rPr>
+                <w:b/>
+                <w:bCs/>
+              </w:rPr>
+              <w:br/>
+            </w:r>
+            <w:r>
+              <w:rPr>
+                <w:b/>
+                <w:bCs/>
+                <w:color w:val="538135" w:themeColor="accent6" w:themeShade="BF"/>
               </w:rPr>
               <w:t>S:</w:t>
             </w:r>
             <w:r>
+              <w:rPr>
+                <w:color w:val="538135" w:themeColor="accent6" w:themeShade="BF"/>
+              </w:rPr>
               <w:t xml:space="preserve"> </w:t>
             </w:r>
             <w:r>
+              <w:rPr>
+                <w:color w:val="538135" w:themeColor="accent6" w:themeShade="BF"/>
+              </w:rPr>
               <w:t xml:space="preserve">- </w:t>
             </w:r>
             <w:r>
-              <w:t xml:space="preserve">I am a </w:t>
-            </w:r>
-            <w:r>
+              <w:rPr>
+                <w:color w:val="538135" w:themeColor="accent6" w:themeShade="BF"/>
+              </w:rPr>
+              <w:t xml:space="preserve">I am </w:t>
+            </w:r>
+            <w:r>
+              <w:rPr>
+                <w:color w:val="538135" w:themeColor="accent6" w:themeShade="BF"/>
+              </w:rPr>
+              <w:t xml:space="preserve">a </w:t>
+            </w:r>
+            <w:r>
+              <w:rPr>
+                <w:color w:val="538135" w:themeColor="accent6" w:themeShade="BF"/>
+              </w:rPr>
               <w:t>visual learner</w:t>
             </w:r>
             <w:r>
-              <w:t xml:space="preserve">. </w:t>
-            </w:r>
-            <w:r>
-              <w:t xml:space="preserve">Because of this it </w:t>
-            </w:r>
-            <w:r>
-              <w:t xml:space="preserve">may take </w:t>
-            </w:r>
-            <w:r>
-              <w:t xml:space="preserve">some time </w:t>
-            </w:r>
-            <w:r>
-              <w:t xml:space="preserve">for me to </w:t>
-            </w:r>
-            <w:r>
-              <w:t xml:space="preserve">initially </w:t>
-            </w:r>
-            <w:r>
-              <w:t xml:space="preserve">understand the problem. </w:t>
-            </w:r>
-            <w:r>
-              <w:t xml:space="preserve">I like to see the </w:t>
-            </w:r>
-            <w:r>
+              <w:rPr>
+                <w:color w:val="538135" w:themeColor="accent6" w:themeShade="BF"/>
+              </w:rPr>
+              <w:t xml:space="preserve"> and so when learning new </w:t>
+            </w:r>
+            <w:r>
+              <w:rPr>
+                <w:color w:val="538135" w:themeColor="accent6" w:themeShade="BF"/>
+              </w:rPr>
+              <w:t>concepts,</w:t>
+            </w:r>
+            <w:r>
+              <w:rPr>
+                <w:color w:val="538135" w:themeColor="accent6" w:themeShade="BF"/>
+              </w:rPr>
+              <w:t xml:space="preserve"> I need </w:t>
+            </w:r>
+            <w:r>
+              <w:rPr>
+                <w:color w:val="538135" w:themeColor="accent6" w:themeShade="BF"/>
+              </w:rPr>
+              <w:t>to visualize things</w:t>
+            </w:r>
+            <w:r>
+              <w:rPr>
+                <w:color w:val="538135" w:themeColor="accent6" w:themeShade="BF"/>
+              </w:rPr>
+              <w:t>.</w:t>
+            </w:r>
+            <w:r>
+              <w:rPr>
+                <w:color w:val="538135" w:themeColor="accent6" w:themeShade="BF"/>
+              </w:rPr>
+              <w:t xml:space="preserve">                          </w:t>
+            </w:r>
+            <w:r>
+              <w:rPr>
+                <w:color w:val="538135" w:themeColor="accent6" w:themeShade="BF"/>
+              </w:rPr>
+              <w:t xml:space="preserve"> </w:t>
+            </w:r>
+            <w:r>
+              <w:rPr>
+                <w:color w:val="538135" w:themeColor="accent6" w:themeShade="BF"/>
+              </w:rPr>
+              <w:br/>
+              <w:t xml:space="preserve">       I need to </w:t>
+            </w:r>
+            <w:r>
+              <w:rPr>
+                <w:color w:val="538135" w:themeColor="accent6" w:themeShade="BF"/>
+              </w:rPr>
+              <w:t xml:space="preserve">see </w:t>
+            </w:r>
+            <w:r>
+              <w:rPr>
+                <w:color w:val="538135" w:themeColor="accent6" w:themeShade="BF"/>
+              </w:rPr>
+              <w:t xml:space="preserve">the </w:t>
+            </w:r>
+            <w:r>
+              <w:rPr>
+                <w:color w:val="538135" w:themeColor="accent6" w:themeShade="BF"/>
+              </w:rPr>
               <w:t xml:space="preserve">big </w:t>
             </w:r>
             <w:r>
+              <w:rPr>
+                <w:color w:val="538135" w:themeColor="accent6" w:themeShade="BF"/>
+              </w:rPr>
               <w:t>picture</w:t>
             </w:r>
             <w:r>
+              <w:rPr>
+                <w:color w:val="538135" w:themeColor="accent6" w:themeShade="BF"/>
+              </w:rPr>
               <w:t>.</w:t>
             </w:r>
             <w:r>
+              <w:rPr>
+                <w:color w:val="538135" w:themeColor="accent6" w:themeShade="BF"/>
+              </w:rPr>
+              <w:br/>
+              <w:t>For Example:</w:t>
+            </w:r>
+            <w:r>
+              <w:br/>
+            </w:r>
+            <w:r>
+              <w:rPr>
+                <w:b/>
+                <w:bCs/>
+                <w:color w:val="538135" w:themeColor="accent6" w:themeShade="BF"/>
+              </w:rPr>
+              <w:t>A:</w:t>
+            </w:r>
+            <w:r>
+              <w:rPr>
+                <w:b/>
+                <w:bCs/>
+                <w:color w:val="538135" w:themeColor="accent6" w:themeShade="BF"/>
+              </w:rPr>
               <w:t xml:space="preserve"> </w:t>
             </w:r>
             <w:r>
-              <w:br/>
-            </w:r>
-            <w:r>
-              <w:rPr>
-                <w:b/>
-                <w:bCs/>
-              </w:rPr>
-              <w:t>A:</w:t>
-            </w:r>
-            <w:r>
-              <w:rPr>
-                <w:b/>
-                <w:bCs/>
+              <w:rPr>
+                <w:color w:val="538135" w:themeColor="accent6" w:themeShade="BF"/>
+              </w:rPr>
+              <w:t>-</w:t>
+            </w:r>
+            <w:r>
+              <w:rPr>
+                <w:color w:val="538135" w:themeColor="accent6" w:themeShade="BF"/>
               </w:rPr>
               <w:t xml:space="preserve"> </w:t>
             </w:r>
             <w:r>
-              <w:t>-</w:t>
-            </w:r>
-            <w:r>
+              <w:rPr>
+                <w:color w:val="538135" w:themeColor="accent6" w:themeShade="BF"/>
+              </w:rPr>
+              <w:t xml:space="preserve">So </w:t>
+            </w:r>
+            <w:r>
+              <w:rPr>
+                <w:color w:val="538135" w:themeColor="accent6" w:themeShade="BF"/>
+              </w:rPr>
+              <w:t xml:space="preserve">prior to a meeting </w:t>
+            </w:r>
+            <w:r>
+              <w:rPr>
+                <w:color w:val="538135" w:themeColor="accent6" w:themeShade="BF"/>
+              </w:rPr>
+              <w:t>I</w:t>
+            </w:r>
+            <w:r>
+              <w:rPr>
+                <w:color w:val="538135" w:themeColor="accent6" w:themeShade="BF"/>
+              </w:rPr>
+              <w:t xml:space="preserve"> create </w:t>
+            </w:r>
+            <w:r>
+              <w:rPr>
+                <w:color w:val="538135" w:themeColor="accent6" w:themeShade="BF"/>
+              </w:rPr>
+              <w:t>diagrams</w:t>
+            </w:r>
+            <w:r>
+              <w:rPr>
+                <w:color w:val="538135" w:themeColor="accent6" w:themeShade="BF"/>
+              </w:rPr>
+              <w:t>.</w:t>
+            </w:r>
+            <w:r>
+              <w:rPr>
+                <w:color w:val="538135" w:themeColor="accent6" w:themeShade="BF"/>
+              </w:rPr>
+              <w:t xml:space="preserve"> (</w:t>
+            </w:r>
+            <w:r>
+              <w:rPr>
+                <w:color w:val="538135" w:themeColor="accent6" w:themeShade="BF"/>
+              </w:rPr>
+              <w:t xml:space="preserve">this includes </w:t>
+            </w:r>
+            <w:r>
+              <w:rPr>
+                <w:color w:val="538135" w:themeColor="accent6" w:themeShade="BF"/>
+              </w:rPr>
+              <w:t xml:space="preserve">UML class, </w:t>
+            </w:r>
+            <w:r>
+              <w:rPr>
+                <w:color w:val="538135" w:themeColor="accent6" w:themeShade="BF"/>
+              </w:rPr>
+              <w:t>component</w:t>
+            </w:r>
+            <w:r>
+              <w:rPr>
+                <w:color w:val="538135" w:themeColor="accent6" w:themeShade="BF"/>
+              </w:rPr>
+              <w:t xml:space="preserve">, </w:t>
+            </w:r>
+            <w:r>
+              <w:rPr>
+                <w:color w:val="538135" w:themeColor="accent6" w:themeShade="BF"/>
+              </w:rPr>
+              <w:t xml:space="preserve">sequence </w:t>
+            </w:r>
+            <w:r>
+              <w:rPr>
+                <w:color w:val="538135" w:themeColor="accent6" w:themeShade="BF"/>
+              </w:rPr>
+              <w:t>and even wiring diagrams for the hardware</w:t>
+            </w:r>
+            <w:r>
+              <w:rPr>
+                <w:color w:val="538135" w:themeColor="accent6" w:themeShade="BF"/>
+              </w:rPr>
+              <w:t>)</w:t>
+            </w:r>
+            <w:r>
+              <w:rPr>
+                <w:color w:val="538135" w:themeColor="accent6" w:themeShade="BF"/>
+              </w:rPr>
+              <w:br/>
+              <w:t xml:space="preserve">    - the diagrams organize and gather my thoughts. </w:t>
+            </w:r>
+            <w:r>
+              <w:rPr>
+                <w:color w:val="538135" w:themeColor="accent6" w:themeShade="BF"/>
+              </w:rPr>
+              <w:br/>
+              <w:t xml:space="preserve">    - </w:t>
+            </w:r>
+            <w:r>
+              <w:rPr>
+                <w:color w:val="538135" w:themeColor="accent6" w:themeShade="BF"/>
+              </w:rPr>
+              <w:t xml:space="preserve">“Afterall </w:t>
+            </w:r>
+            <w:r>
+              <w:rPr>
+                <w:color w:val="538135" w:themeColor="accent6" w:themeShade="BF"/>
+              </w:rPr>
+              <w:t xml:space="preserve">it is always important to </w:t>
+            </w:r>
+            <w:r>
+              <w:rPr>
+                <w:color w:val="538135" w:themeColor="accent6" w:themeShade="BF"/>
+              </w:rPr>
+              <w:t xml:space="preserve">stretch before </w:t>
+            </w:r>
+            <w:r>
+              <w:rPr>
+                <w:color w:val="538135" w:themeColor="accent6" w:themeShade="BF"/>
+              </w:rPr>
+              <w:t xml:space="preserve">running </w:t>
+            </w:r>
+            <w:r>
+              <w:rPr>
+                <w:color w:val="538135" w:themeColor="accent6" w:themeShade="BF"/>
+              </w:rPr>
+              <w:t>a mile”</w:t>
+            </w:r>
+            <w:r>
+              <w:rPr>
+                <w:color w:val="538135" w:themeColor="accent6" w:themeShade="BF"/>
+              </w:rPr>
+              <w:br/>
+            </w:r>
+            <w:r>
+              <w:rPr>
+                <w:color w:val="538135" w:themeColor="accent6" w:themeShade="BF"/>
+              </w:rPr>
+              <w:t xml:space="preserve">    - </w:t>
+            </w:r>
+            <w:r>
+              <w:rPr>
+                <w:color w:val="538135" w:themeColor="accent6" w:themeShade="BF"/>
+              </w:rPr>
+              <w:t>This helps</w:t>
+            </w:r>
+            <w:r>
+              <w:rPr>
+                <w:color w:val="538135" w:themeColor="accent6" w:themeShade="BF"/>
+              </w:rPr>
               <w:t xml:space="preserve"> </w:t>
             </w:r>
             <w:r>
-              <w:t>So I</w:t>
-            </w:r>
-            <w:r>
-              <w:t xml:space="preserve"> create </w:t>
-            </w:r>
-            <w:r>
-              <w:t>diagrams</w:t>
-            </w:r>
-            <w:r>
+              <w:rPr>
+                <w:color w:val="538135" w:themeColor="accent6" w:themeShade="BF"/>
+              </w:rPr>
+              <w:t>me ask</w:t>
+            </w:r>
+            <w:r>
+              <w:rPr>
+                <w:color w:val="538135" w:themeColor="accent6" w:themeShade="BF"/>
+              </w:rPr>
               <w:t xml:space="preserve"> </w:t>
             </w:r>
             <w:r>
-              <w:t xml:space="preserve">of all </w:t>
-            </w:r>
-            <w:r>
-              <w:t>kinds (</w:t>
-            </w:r>
-            <w:r>
-              <w:t xml:space="preserve">this includes </w:t>
-            </w:r>
-            <w:r>
-              <w:t xml:space="preserve">UML class, </w:t>
-            </w:r>
-            <w:r>
-              <w:t>component</w:t>
-            </w:r>
-            <w:r>
-              <w:t xml:space="preserve">, </w:t>
-            </w:r>
-            <w:r>
-              <w:t xml:space="preserve">sequence </w:t>
-            </w:r>
-            <w:r>
-              <w:t>and even wiring diagrams for the hardware</w:t>
-            </w:r>
-            <w:r>
-              <w:t>)</w:t>
-            </w:r>
-            <w:r>
-              <w:br/>
-              <w:t xml:space="preserve">    - the diagrams organize and gather my thoughts. </w:t>
-            </w:r>
-            <w:r>
-              <w:t xml:space="preserve">“Afterall one should stretch before </w:t>
-            </w:r>
-            <w:r>
-              <w:t xml:space="preserve">running </w:t>
-            </w:r>
-            <w:r>
-              <w:t>a mile”</w:t>
-            </w:r>
-            <w:r>
-              <w:br/>
-            </w:r>
-            <w:r>
-              <w:t xml:space="preserve">    - </w:t>
-            </w:r>
-            <w:r>
-              <w:t>This helps</w:t>
-            </w:r>
-            <w:r>
+              <w:rPr>
+                <w:color w:val="538135" w:themeColor="accent6" w:themeShade="BF"/>
+              </w:rPr>
+              <w:t xml:space="preserve">important </w:t>
+            </w:r>
+            <w:r>
+              <w:rPr>
+                <w:color w:val="538135" w:themeColor="accent6" w:themeShade="BF"/>
+              </w:rPr>
+              <w:t>questions</w:t>
+            </w:r>
+            <w:r>
+              <w:rPr>
+                <w:color w:val="538135" w:themeColor="accent6" w:themeShade="BF"/>
+              </w:rPr>
               <w:t xml:space="preserve"> </w:t>
             </w:r>
             <w:r>
-              <w:t>me ask</w:t>
-            </w:r>
-            <w:r>
+              <w:rPr>
+                <w:color w:val="538135" w:themeColor="accent6" w:themeShade="BF"/>
+              </w:rPr>
+              <w:t>to narrow my focus</w:t>
+            </w:r>
+            <w:r>
+              <w:rPr>
+                <w:color w:val="538135" w:themeColor="accent6" w:themeShade="BF"/>
+              </w:rPr>
+              <w:t>–</w:t>
+            </w:r>
+            <w:r>
+              <w:rPr>
+                <w:color w:val="538135" w:themeColor="accent6" w:themeShade="BF"/>
+              </w:rPr>
+              <w:br/>
+              <w:t xml:space="preserve">        - “</w:t>
+            </w:r>
+            <w:r>
+              <w:rPr>
+                <w:color w:val="538135" w:themeColor="accent6" w:themeShade="BF"/>
+              </w:rPr>
+              <w:t xml:space="preserve">Do </w:t>
+            </w:r>
+            <w:r>
+              <w:rPr>
+                <w:color w:val="538135" w:themeColor="accent6" w:themeShade="BF"/>
+              </w:rPr>
+              <w:t>I</w:t>
+            </w:r>
+            <w:r>
+              <w:rPr>
+                <w:color w:val="538135" w:themeColor="accent6" w:themeShade="BF"/>
+              </w:rPr>
+              <w:t xml:space="preserve"> really understand the problem</w:t>
+            </w:r>
+            <w:r>
+              <w:rPr>
+                <w:color w:val="538135" w:themeColor="accent6" w:themeShade="BF"/>
+              </w:rPr>
+              <w:t>?” – if not then</w:t>
+            </w:r>
+            <w:r>
+              <w:rPr>
+                <w:color w:val="538135" w:themeColor="accent6" w:themeShade="BF"/>
+              </w:rPr>
               <w:t xml:space="preserve"> </w:t>
             </w:r>
             <w:r>
-              <w:t xml:space="preserve">important </w:t>
-            </w:r>
-            <w:r>
-              <w:t>questions</w:t>
-            </w:r>
-            <w:r>
-              <w:t xml:space="preserve"> </w:t>
-            </w:r>
-            <w:r>
-              <w:t>to narrow my focus</w:t>
-            </w:r>
-            <w:r>
-              <w:t>–</w:t>
-            </w:r>
-            <w:r>
-              <w:br/>
-              <w:t xml:space="preserve">        - “Did we gather enough requirements?” – if not then loop back with the customer and gather more</w:t>
-            </w:r>
-            <w:r>
-              <w:br/>
-              <w:t xml:space="preserve">        - “How do we decouple the design?” – this helps to isolate logical layers in the program Ex. separating sensor drivers, networking </w:t>
-            </w:r>
-            <w:r>
+              <w:rPr>
+                <w:color w:val="538135" w:themeColor="accent6" w:themeShade="BF"/>
+              </w:rPr>
+              <w:t>loop back and ask</w:t>
+            </w:r>
+            <w:r>
+              <w:rPr>
+                <w:color w:val="538135" w:themeColor="accent6" w:themeShade="BF"/>
+              </w:rPr>
+              <w:t xml:space="preserve">. If </w:t>
+            </w:r>
+            <w:r>
+              <w:rPr>
+                <w:color w:val="538135" w:themeColor="accent6" w:themeShade="BF"/>
+              </w:rPr>
+              <w:t xml:space="preserve">its with a </w:t>
+            </w:r>
+            <w:r>
+              <w:rPr>
+                <w:color w:val="538135" w:themeColor="accent6" w:themeShade="BF"/>
+              </w:rPr>
+              <w:t xml:space="preserve">customer </w:t>
+            </w:r>
+            <w:r>
+              <w:rPr>
+                <w:color w:val="538135" w:themeColor="accent6" w:themeShade="BF"/>
+              </w:rPr>
+              <w:t>then</w:t>
+            </w:r>
+            <w:r>
+              <w:rPr>
+                <w:color w:val="538135" w:themeColor="accent6" w:themeShade="BF"/>
+              </w:rPr>
+              <w:t xml:space="preserve"> open the dialogue to </w:t>
+            </w:r>
+            <w:r>
+              <w:rPr>
+                <w:color w:val="538135" w:themeColor="accent6" w:themeShade="BF"/>
+              </w:rPr>
+              <w:t>gather more</w:t>
+            </w:r>
+            <w:r>
+              <w:rPr>
+                <w:color w:val="538135" w:themeColor="accent6" w:themeShade="BF"/>
+              </w:rPr>
+              <w:t xml:space="preserve"> requirements</w:t>
+            </w:r>
+            <w:r>
+              <w:rPr>
+                <w:color w:val="538135" w:themeColor="accent6" w:themeShade="BF"/>
+              </w:rPr>
+              <w:br/>
+              <w:t xml:space="preserve">        - </w:t>
+            </w:r>
+            <w:r>
+              <w:rPr>
+                <w:color w:val="538135" w:themeColor="accent6" w:themeShade="BF"/>
+              </w:rPr>
+              <w:t xml:space="preserve">or asking </w:t>
+            </w:r>
+            <w:r>
+              <w:rPr>
+                <w:color w:val="538135" w:themeColor="accent6" w:themeShade="BF"/>
+              </w:rPr>
+              <w:t>“How do we decouple the design?” – this helps</w:t>
+            </w:r>
+            <w:r>
+              <w:rPr>
+                <w:color w:val="538135" w:themeColor="accent6" w:themeShade="BF"/>
+              </w:rPr>
+              <w:t xml:space="preserve"> think about </w:t>
+            </w:r>
+            <w:r>
+              <w:rPr>
+                <w:color w:val="538135" w:themeColor="accent6" w:themeShade="BF"/>
+              </w:rPr>
+              <w:t>isolat</w:t>
+            </w:r>
+            <w:r>
+              <w:rPr>
+                <w:color w:val="538135" w:themeColor="accent6" w:themeShade="BF"/>
+              </w:rPr>
+              <w:t>ing</w:t>
+            </w:r>
+            <w:r>
+              <w:rPr>
+                <w:color w:val="538135" w:themeColor="accent6" w:themeShade="BF"/>
+              </w:rPr>
+              <w:t xml:space="preserve"> logical layers in the program </w:t>
+            </w:r>
+            <w:r>
+              <w:rPr>
+                <w:color w:val="538135" w:themeColor="accent6" w:themeShade="BF"/>
+              </w:rPr>
+              <w:t xml:space="preserve">design </w:t>
+            </w:r>
+            <w:r>
+              <w:rPr>
+                <w:color w:val="538135" w:themeColor="accent6" w:themeShade="BF"/>
+              </w:rPr>
+              <w:br/>
+              <w:t xml:space="preserve">                </w:t>
+            </w:r>
+            <w:r>
+              <w:rPr>
+                <w:color w:val="538135" w:themeColor="accent6" w:themeShade="BF"/>
+              </w:rPr>
+              <w:t>Ex. separating sensor driver</w:t>
+            </w:r>
+            <w:r>
+              <w:rPr>
+                <w:color w:val="538135" w:themeColor="accent6" w:themeShade="BF"/>
+              </w:rPr>
+              <w:t xml:space="preserve"> code</w:t>
+            </w:r>
+            <w:r>
+              <w:rPr>
+                <w:color w:val="538135" w:themeColor="accent6" w:themeShade="BF"/>
+              </w:rPr>
+              <w:t xml:space="preserve"> from the </w:t>
+            </w:r>
+            <w:r>
+              <w:rPr>
+                <w:color w:val="538135" w:themeColor="accent6" w:themeShade="BF"/>
+              </w:rPr>
+              <w:t xml:space="preserve">networking </w:t>
+            </w:r>
+            <w:r>
+              <w:rPr>
+                <w:color w:val="538135" w:themeColor="accent6" w:themeShade="BF"/>
+              </w:rPr>
               <w:t>l</w:t>
             </w:r>
             <w:r>
+              <w:rPr>
+                <w:color w:val="538135" w:themeColor="accent6" w:themeShade="BF"/>
+              </w:rPr>
               <w:t>ayer</w:t>
             </w:r>
             <w:r>
+              <w:rPr>
+                <w:color w:val="538135" w:themeColor="accent6" w:themeShade="BF"/>
+              </w:rPr>
               <w:t xml:space="preserve">. In most cases the two should not be </w:t>
             </w:r>
             <w:r>
+              <w:rPr>
+                <w:color w:val="538135" w:themeColor="accent6" w:themeShade="BF"/>
+              </w:rPr>
               <w:t>tightly</w:t>
             </w:r>
             <w:r>
+              <w:rPr>
+                <w:color w:val="538135" w:themeColor="accent6" w:themeShade="BF"/>
+              </w:rPr>
               <w:t xml:space="preserve"> coupled</w:t>
             </w:r>
             <w:r>
-              <w:br/>
-            </w:r>
-            <w:r>
-              <w:rPr>
-                <w:b/>
-                <w:bCs/>
+              <w:rPr>
+                <w:color w:val="538135" w:themeColor="accent6" w:themeShade="BF"/>
+              </w:rPr>
+              <w:br/>
+            </w:r>
+            <w:r>
+              <w:rPr>
+                <w:b/>
+                <w:bCs/>
+                <w:color w:val="538135" w:themeColor="accent6" w:themeShade="BF"/>
               </w:rPr>
               <w:t>R</w:t>
             </w:r>
             <w:r>
+              <w:rPr>
+                <w:color w:val="538135" w:themeColor="accent6" w:themeShade="BF"/>
+              </w:rPr>
               <w:t xml:space="preserve">: </w:t>
             </w:r>
             <w:r>
-              <w:t>Ultimately t</w:t>
-            </w:r>
-            <w:r>
-              <w:t>his r</w:t>
-            </w:r>
-            <w:r>
-              <w:t>esults in</w:t>
-            </w:r>
-            <w:r>
-              <w:t xml:space="preserve"> </w:t>
-            </w:r>
-            <w:r>
-              <w:t xml:space="preserve">having </w:t>
-            </w:r>
-            <w:r>
-              <w:t>documentatio</w:t>
-            </w:r>
-            <w:r>
-              <w:t>n</w:t>
-            </w:r>
-            <w:r>
-              <w:t xml:space="preserve"> throughout the development and helps concisely communicate with others </w:t>
-            </w:r>
-            <w:r>
-              <w:br/>
-              <w:t xml:space="preserve">           </w:t>
-            </w:r>
-            <w:r>
-              <w:t xml:space="preserve"> </w:t>
-            </w:r>
-            <w:r>
-              <w:t xml:space="preserve">- </w:t>
-            </w:r>
-            <w:r>
-              <w:t xml:space="preserve">technical </w:t>
-            </w:r>
-            <w:r>
-              <w:t xml:space="preserve">detailed </w:t>
-            </w:r>
-            <w:r>
-              <w:t xml:space="preserve">diagrams </w:t>
-            </w:r>
-            <w:r>
-              <w:t xml:space="preserve">(useful </w:t>
-            </w:r>
-            <w:r>
-              <w:t xml:space="preserve">for </w:t>
-            </w:r>
-            <w:r>
-              <w:t>internal team</w:t>
-            </w:r>
-            <w:r>
-              <w:t xml:space="preserve"> discussions</w:t>
-            </w:r>
-            <w:r>
-              <w:t>/presentations/</w:t>
-            </w:r>
-            <w:r>
-              <w:t xml:space="preserve"> or tracking features and bugs</w:t>
-            </w:r>
-            <w:r>
-              <w:t>)</w:t>
-            </w:r>
-            <w:r>
-              <w:br/>
-              <w:t xml:space="preserve">            - </w:t>
-            </w:r>
-            <w:r>
-              <w:t xml:space="preserve">also </w:t>
-            </w:r>
-            <w:r>
-              <w:t>high</w:t>
-            </w:r>
-            <w:r>
-              <w:t xml:space="preserve"> </w:t>
-            </w:r>
-            <w:r>
-              <w:t xml:space="preserve">level </w:t>
-            </w:r>
-            <w:r>
-              <w:t xml:space="preserve">diagrams </w:t>
-            </w:r>
-            <w:r>
-              <w:t xml:space="preserve">(useful for </w:t>
-            </w:r>
-            <w:r>
-              <w:t xml:space="preserve">external </w:t>
-            </w:r>
-            <w:r>
-              <w:t>customers</w:t>
-            </w:r>
-            <w:r>
-              <w:t xml:space="preserve"> documentation</w:t>
-            </w:r>
-            <w:r>
-              <w:t>)</w:t>
-            </w:r>
-            <w:r>
-              <w:br/>
-            </w:r>
-            <w:r>
-              <w:lastRenderedPageBreak/>
-              <w:br/>
-              <w:t>“Abraham Lincoln reportedly said that given 8 hours to chop down a tree, he’d spend 6 sharpening his axe”</w:t>
+              <w:rPr>
+                <w:color w:val="538135" w:themeColor="accent6" w:themeShade="BF"/>
+              </w:rPr>
+              <w:t>In the end being a visual learner is my biggest weakness</w:t>
+            </w:r>
+            <w:r>
+              <w:rPr>
+                <w:color w:val="538135" w:themeColor="accent6" w:themeShade="BF"/>
+              </w:rPr>
+              <w:t>. It is something I identified as something to continue to improve and work on</w:t>
             </w:r>
           </w:p>
         </w:tc>
@@ -2451,7 +2663,6 @@
                 <w:b/>
                 <w:bCs/>
               </w:rPr>
-              <w:lastRenderedPageBreak/>
               <w:t xml:space="preserve">What are your </w:t>
             </w:r>
             <w:r>
@@ -2482,7 +2693,7 @@
               <w:t xml:space="preserve">I embrace </w:t>
             </w:r>
             <w:r>
-              <w:t>criticism</w:t>
+              <w:t>feedback</w:t>
             </w:r>
             <w:r>
               <w:t xml:space="preserve">. </w:t>
@@ -2545,7 +2756,16 @@
               <w:t>patient</w:t>
             </w:r>
             <w:r>
-              <w:t xml:space="preserve">. Everyone </w:t>
+              <w:t xml:space="preserve">. </w:t>
+            </w:r>
+            <w:r>
+              <w:t>I understand that</w:t>
+            </w:r>
+            <w:r>
+              <w:t xml:space="preserve"> </w:t>
+            </w:r>
+            <w:r>
+              <w:t xml:space="preserve">everyone </w:t>
             </w:r>
             <w:r>
               <w:t>has</w:t>
@@ -2581,7 +2801,19 @@
               <w:t>.</w:t>
             </w:r>
             <w:r>
-              <w:t xml:space="preserve"> With that said I am a dependable and trustworthy individual.</w:t>
+              <w:t xml:space="preserve"> With that </w:t>
+            </w:r>
+            <w:r>
+              <w:t xml:space="preserve">I am </w:t>
+            </w:r>
+            <w:r>
+              <w:t>dependable</w:t>
+            </w:r>
+            <w:r>
+              <w:t xml:space="preserve"> and trustworthy</w:t>
+            </w:r>
+            <w:r>
+              <w:t>.</w:t>
             </w:r>
             <w:r>
               <w:br/>
@@ -2591,7 +2823,10 @@
               <w:t xml:space="preserve"> and better integrate </w:t>
             </w:r>
             <w:r>
-              <w:t>myself.</w:t>
+              <w:t>myself</w:t>
+            </w:r>
+            <w:r>
+              <w:t xml:space="preserve"> into the team.</w:t>
             </w:r>
             <w:r>
               <w:br/>
@@ -2601,22 +2836,28 @@
               <w:rPr>
                 <w:u w:val="single"/>
               </w:rPr>
-              <w:t>Trustworthy and</w:t>
+              <w:t>Caring</w:t>
+            </w:r>
+            <w:r>
+              <w:t xml:space="preserve">. </w:t>
+            </w:r>
+            <w:r>
+              <w:t xml:space="preserve"> I care about the product </w:t>
+            </w:r>
+            <w:r>
+              <w:t xml:space="preserve">I work </w:t>
+            </w:r>
+            <w:r>
+              <w:t>on and people I work with. I like to build strong working relationships that makes the overall experience better</w:t>
+            </w:r>
+            <w:r>
+              <w:t xml:space="preserve"> for everyone</w:t>
+            </w:r>
+            <w:r>
+              <w:t>.</w:t>
             </w:r>
             <w:r>
               <w:t xml:space="preserve"> </w:t>
-            </w:r>
-            <w:r>
-              <w:rPr>
-                <w:u w:val="single"/>
-              </w:rPr>
-              <w:t>Caring</w:t>
-            </w:r>
-            <w:r>
-              <w:t xml:space="preserve">. </w:t>
-            </w:r>
-            <w:r>
-              <w:t xml:space="preserve"> I care about the product I work on and people I work with. I like to build strong working relationships that makes the overall experience better.</w:t>
             </w:r>
           </w:p>
         </w:tc>
@@ -2712,7 +2953,13 @@
               <w:rPr>
                 <w:color w:val="538135" w:themeColor="accent6" w:themeShade="BF"/>
               </w:rPr>
-              <w:t xml:space="preserve">Your company values being open-minded which is what I seek for in company culture and I think I would be a great fit. </w:t>
+              <w:t>I noticed your</w:t>
+            </w:r>
+            <w:r>
+              <w:rPr>
+                <w:color w:val="538135" w:themeColor="accent6" w:themeShade="BF"/>
+              </w:rPr>
+              <w:t xml:space="preserve"> company values being open-minded which is what I seek for in company culture and I think I would be a great fit. </w:t>
             </w:r>
             <w:r>
               <w:rPr>
@@ -2802,27 +3049,80 @@
                 <w:b/>
                 <w:bCs/>
               </w:rPr>
-              <w:t>Motivated:</w:t>
-            </w:r>
-            <w:r>
-              <w:br/>
-              <w:t xml:space="preserve">- I am self-motivated and independent. I enjoy working in a fast-paced environment. </w:t>
-            </w:r>
-            <w:r>
-              <w:br/>
-              <w:t>- I am also adaptable- not only am I self-motivated but a motivator.</w:t>
+              <w:t>Passionate</w:t>
+            </w:r>
+            <w:r>
+              <w:rPr>
+                <w:b/>
+                <w:bCs/>
+              </w:rPr>
+              <w:t>:</w:t>
+            </w:r>
+            <w:r>
+              <w:br/>
+              <w:t xml:space="preserve">- I am self-motivated and </w:t>
+            </w:r>
+            <w:r>
+              <w:t>passionate</w:t>
+            </w:r>
+            <w:r>
+              <w:t xml:space="preserve">. </w:t>
+            </w:r>
+            <w:r>
+              <w:t>And this is reflected in my work</w:t>
+            </w:r>
+            <w:r>
+              <w:t xml:space="preserve"> ethic and </w:t>
+            </w:r>
+            <w:r>
+              <w:t>quality of my code</w:t>
+            </w:r>
+            <w:r>
+              <w:t xml:space="preserve">. </w:t>
+            </w:r>
+            <w:r>
+              <w:br/>
+              <w:t xml:space="preserve">- </w:t>
+            </w:r>
+            <w:r>
+              <w:t>I enjoy working in a fast-paced environment</w:t>
+            </w:r>
+            <w:r>
+              <w:t xml:space="preserve"> and seeing </w:t>
+            </w:r>
+            <w:r>
+              <w:t xml:space="preserve">quick </w:t>
+            </w:r>
+            <w:r>
+              <w:t>results</w:t>
+            </w:r>
+            <w:r>
+              <w:t>.</w:t>
             </w:r>
             <w:r>
               <w:t xml:space="preserve"> </w:t>
             </w:r>
             <w:r>
               <w:br/>
-            </w:r>
-            <w:r>
               <w:t xml:space="preserve">- </w:t>
             </w:r>
             <w:r>
-              <w:t>I am dependable and trustworthy.</w:t>
+              <w:t xml:space="preserve">I </w:t>
+            </w:r>
+            <w:r>
+              <w:t xml:space="preserve">simply </w:t>
+            </w:r>
+            <w:r>
+              <w:t xml:space="preserve">love working with others who share </w:t>
+            </w:r>
+            <w:r>
+              <w:t>the same passion</w:t>
+            </w:r>
+            <w:r>
+              <w:t>.</w:t>
+            </w:r>
+            <w:r>
+              <w:t xml:space="preserve"> </w:t>
             </w:r>
             <w:r>
               <w:br/>
@@ -2836,6 +3136,9 @@
             </w:r>
             <w:r>
               <w:br/>
+            </w:r>
+            <w:r>
+              <w:lastRenderedPageBreak/>
               <w:t xml:space="preserve">-I </w:t>
             </w:r>
             <w:r>
@@ -2854,16 +3157,43 @@
               <w:t xml:space="preserve"> and motivator</w:t>
             </w:r>
             <w:r>
-              <w:t>. I love working with others who share common interests</w:t>
-            </w:r>
-            <w:r>
-              <w:t xml:space="preserve">. it is always a pleasure </w:t>
-            </w:r>
-            <w:r>
-              <w:t>working with others</w:t>
-            </w:r>
-            <w:r>
-              <w:t xml:space="preserve"> and building those working relationships.</w:t>
+              <w:rPr>
+                <w:u w:val="single"/>
+              </w:rPr>
+              <w:t xml:space="preserve">. </w:t>
+            </w:r>
+            <w:r>
+              <w:t xml:space="preserve">it is always a pleasure </w:t>
+            </w:r>
+            <w:r>
+              <w:t>working</w:t>
+            </w:r>
+            <w:r>
+              <w:t xml:space="preserve"> with others.</w:t>
+            </w:r>
+            <w:r>
+              <w:t xml:space="preserve"> </w:t>
+            </w:r>
+            <w:r>
+              <w:t xml:space="preserve">The working </w:t>
+            </w:r>
+            <w:r>
+              <w:t>relationships</w:t>
+            </w:r>
+            <w:r>
+              <w:t xml:space="preserve"> </w:t>
+            </w:r>
+            <w:r>
+              <w:t>I develop is like a family</w:t>
+            </w:r>
+            <w:r>
+              <w:t>.</w:t>
+            </w:r>
+            <w:r>
+              <w:t xml:space="preserve"> I want to look out for them just as they would look out for me.</w:t>
+            </w:r>
+            <w:r>
+              <w:t xml:space="preserve"> </w:t>
             </w:r>
             <w:r>
               <w:br/>
@@ -2885,7 +3215,16 @@
               <w:t xml:space="preserve">     -</w:t>
             </w:r>
             <w:r>
-              <w:t xml:space="preserve"> I know what questions to ask when I do not understand something</w:t>
+              <w:t xml:space="preserve"> I know what questions to ask </w:t>
+            </w:r>
+            <w:r>
+              <w:t xml:space="preserve">when I don’t </w:t>
+            </w:r>
+            <w:r>
+              <w:t>understanding</w:t>
+            </w:r>
+            <w:r>
+              <w:t xml:space="preserve"> something</w:t>
             </w:r>
             <w:r>
               <w:t>.</w:t>
@@ -2897,10 +3236,22 @@
               <w:t xml:space="preserve">     - I can communicate </w:t>
             </w:r>
             <w:r>
-              <w:t>technical and non-technical</w:t>
-            </w:r>
-            <w:r>
-              <w:t xml:space="preserve"> to others quickly and efficiently.</w:t>
+              <w:t xml:space="preserve">both </w:t>
+            </w:r>
+            <w:r>
+              <w:t>technical</w:t>
+            </w:r>
+            <w:r>
+              <w:t xml:space="preserve">ly </w:t>
+            </w:r>
+            <w:r>
+              <w:t>and non-technical</w:t>
+            </w:r>
+            <w:r>
+              <w:t>ly</w:t>
+            </w:r>
+            <w:r>
+              <w:t xml:space="preserve"> using visual diagrams help deliver a message</w:t>
             </w:r>
           </w:p>
         </w:tc>
@@ -2937,19 +3288,53 @@
               <w:t xml:space="preserve">- </w:t>
             </w:r>
             <w:r>
-              <w:t xml:space="preserve">I see myself as an experienced and </w:t>
-            </w:r>
-            <w:r>
-              <w:t>hard-working person</w:t>
-            </w:r>
-            <w:r>
-              <w:t xml:space="preserve"> software engineer</w:t>
-            </w:r>
-            <w:r>
-              <w:t xml:space="preserve"> who provides mentorship and has the qualities of a leader</w:t>
-            </w:r>
-            <w:r>
-              <w:t xml:space="preserve"> and can take on responsibilities given that are given to me.</w:t>
+              <w:t xml:space="preserve">I see myself as </w:t>
+            </w:r>
+            <w:r>
+              <w:t xml:space="preserve">a </w:t>
+            </w:r>
+            <w:r>
+              <w:t xml:space="preserve">hard-working </w:t>
+            </w:r>
+            <w:r>
+              <w:t xml:space="preserve"> </w:t>
+            </w:r>
+            <w:r>
+              <w:t xml:space="preserve">experienced </w:t>
+            </w:r>
+            <w:r>
+              <w:t>s</w:t>
+            </w:r>
+            <w:r>
+              <w:t>oftware engineer</w:t>
+            </w:r>
+            <w:r>
+              <w:t xml:space="preserve"> </w:t>
+            </w:r>
+            <w:r>
+              <w:t>that is open minded.</w:t>
+            </w:r>
+            <w:r>
+              <w:br/>
+              <w:t xml:space="preserve">- I see myself as a good mentor with excellent working </w:t>
+            </w:r>
+            <w:r>
+              <w:t xml:space="preserve">relationship </w:t>
+            </w:r>
+            <w:r>
+              <w:t>made over the years</w:t>
+            </w:r>
+            <w:r>
+              <w:br/>
+            </w:r>
+            <w:r>
+              <w:t xml:space="preserve">- I see myself having the </w:t>
+            </w:r>
+            <w:r>
+              <w:t>qualities of a leader</w:t>
+            </w:r>
+            <w:r>
+              <w:t xml:space="preserve"> and can take on responsibilities that are given to me</w:t>
             </w:r>
           </w:p>
         </w:tc>
@@ -2961,6 +3346,12 @@
             <w:gridSpan w:val="4"/>
           </w:tcPr>
           <w:p>
+            <w:pPr>
+              <w:rPr>
+                <w:b/>
+                <w:bCs/>
+              </w:rPr>
+            </w:pPr>
             <w:r>
               <w:rPr>
                 <w:b/>
@@ -2973,42 +3364,168 @@
                 <w:b/>
                 <w:bCs/>
               </w:rPr>
-              <w:br/>
-            </w:r>
-            <w:r>
-              <w:t xml:space="preserve">- is a software </w:t>
-            </w:r>
-            <w:r>
-              <w:t xml:space="preserve">practice </w:t>
-            </w:r>
-            <w:r>
-              <w:t xml:space="preserve">which is the process of </w:t>
-            </w:r>
-            <w:r>
-              <w:t xml:space="preserve">iteratively </w:t>
-            </w:r>
-            <w:r>
-              <w:t>gathering requirements and collection of collaborative efforts to produce a solution to an end user</w:t>
-            </w:r>
-            <w:r>
-              <w:t>.</w:t>
-            </w:r>
-            <w:r>
-              <w:br/>
-              <w:t>- it is done I pieces (sprints)</w:t>
-            </w:r>
-            <w:r>
-              <w:t xml:space="preserve"> which build and improve off of the lessons of a previous sprint</w:t>
-            </w:r>
-            <w:r>
-              <w:br/>
-            </w:r>
-            <w:r>
-              <w:rPr>
-                <w:b/>
-                <w:bCs/>
-              </w:rPr>
+              <w:t xml:space="preserve"> </w:t>
+            </w:r>
+            <w:r>
+              <w:rPr>
+                <w:b/>
+                <w:bCs/>
+              </w:rPr>
+              <w:br/>
+              <w:t>-</w:t>
+            </w:r>
+            <w:r>
+              <w:t>a project development methodology used by software developers</w:t>
+            </w:r>
+            <w:r>
+              <w:br/>
               <w:t xml:space="preserve">- </w:t>
+            </w:r>
+            <w:r>
+              <w:rPr>
+                <w:b/>
+                <w:bCs/>
+              </w:rPr>
+              <w:t>Phases:</w:t>
+            </w:r>
+            <w:r>
+              <w:rPr>
+                <w:b/>
+                <w:bCs/>
+              </w:rPr>
+              <w:t xml:space="preserve"> </w:t>
+            </w:r>
+            <w:r>
+              <w:t xml:space="preserve">requirements </w:t>
+            </w:r>
+            <w:r>
+              <w:t xml:space="preserve">gathering </w:t>
+            </w:r>
+            <w:r>
+              <w:t xml:space="preserve">and interface definition, design, development, </w:t>
+            </w:r>
+            <w:r>
+              <w:t>test and integration, deployment and short/long</w:t>
+            </w:r>
+            <w:r>
+              <w:t xml:space="preserve"> </w:t>
+            </w:r>
+            <w:r>
+              <w:t xml:space="preserve">term review </w:t>
+            </w:r>
+            <w:r>
+              <w:br/>
+              <w:t>-includes division of tasks (1,</w:t>
+            </w:r>
+            <w:r>
+              <w:t xml:space="preserve">2 or </w:t>
+            </w:r>
+            <w:r>
+              <w:t>3 hours of work)</w:t>
+            </w:r>
+            <w:r>
+              <w:t xml:space="preserve">. These </w:t>
+            </w:r>
+            <w:r>
+              <w:t>boil down to features we wish to implement</w:t>
+            </w:r>
+            <w:r>
+              <w:t xml:space="preserve"> and </w:t>
+            </w:r>
+            <w:r>
+              <w:t xml:space="preserve">are </w:t>
+            </w:r>
+            <w:r>
+              <w:t>characteriz</w:t>
+            </w:r>
+            <w:r>
+              <w:t xml:space="preserve">ed </w:t>
+            </w:r>
+            <w:r>
+              <w:t>into sprints</w:t>
+            </w:r>
+            <w:r>
+              <w:t xml:space="preserve"> (duration of time</w:t>
+            </w:r>
+            <w:r>
+              <w:t xml:space="preserve"> sometimes 2-4 weeks</w:t>
+            </w:r>
+            <w:r>
+              <w:t>)</w:t>
+            </w:r>
+            <w:r>
+              <w:t xml:space="preserve">. </w:t>
+            </w:r>
+            <w:r>
+              <w:br/>
+            </w:r>
+            <w:r>
+              <w:rPr>
+                <w:b/>
+                <w:bCs/>
+              </w:rPr>
+              <w:t xml:space="preserve">- </w:t>
+            </w:r>
+            <w:r>
+              <w:t>C</w:t>
+            </w:r>
+            <w:r>
+              <w:t xml:space="preserve">onstant reassessments </w:t>
+            </w:r>
+            <w:r>
+              <w:t xml:space="preserve">are made for what is needed </w:t>
+            </w:r>
+            <w:r>
+              <w:rPr>
+                <w:u w:val="single"/>
+              </w:rPr>
+              <w:t>now</w:t>
+            </w:r>
+            <w:r>
+              <w:t xml:space="preserve"> (</w:t>
+            </w:r>
+            <w:r>
+              <w:t xml:space="preserve">as </w:t>
+            </w:r>
+            <w:r>
+              <w:t xml:space="preserve">requirements </w:t>
+            </w:r>
+            <w:r>
+              <w:t xml:space="preserve">and changes can be made </w:t>
+            </w:r>
+            <w:r>
+              <w:t>from client</w:t>
+            </w:r>
+            <w:r>
+              <w:t>/</w:t>
+            </w:r>
+            <w:r>
+              <w:t>our-side)</w:t>
+            </w:r>
+            <w:r>
+              <w:rPr>
+                <w:b/>
+                <w:bCs/>
+              </w:rPr>
+              <w:br/>
+            </w:r>
+            <w:r>
+              <w:t xml:space="preserve">- within </w:t>
+            </w:r>
+            <w:r>
+              <w:t>each sprint we deliver working software</w:t>
+            </w:r>
+            <w:r>
+              <w:t xml:space="preserve"> that we build on top of</w:t>
+            </w:r>
+            <w:r>
+              <w:t xml:space="preserve"> for the next sprint</w:t>
+            </w:r>
+            <w:r>
+              <w:br/>
+            </w:r>
+            <w:r>
+              <w:br/>
             </w:r>
             <w:hyperlink r:id="rId11" w:history="1">
               <w:r>
@@ -3040,26 +3557,329 @@
               <w:t xml:space="preserve">: </w:t>
             </w:r>
             <w:r>
-              <w:br/>
-              <w:t xml:space="preserve">      - </w:t>
-            </w:r>
-            <w:r>
-              <w:t>Scrum</w:t>
-            </w:r>
-            <w:r>
-              <w:br/>
-              <w:t xml:space="preserve">      - Lean</w:t>
-            </w:r>
-            <w:r>
-              <w:br/>
-            </w:r>
+              <w:t>Crystal, XP, Kanban and Scrum (</w:t>
+            </w:r>
+            <w:r>
+              <w:t>follow similar agile template but with twists</w:t>
+            </w:r>
+            <w:r>
+              <w:t>)</w:t>
+            </w:r>
+            <w:r>
+              <w:br/>
+            </w:r>
+            <w:r>
+              <w:rPr>
+                <w:b/>
+                <w:bCs/>
+              </w:rPr>
+              <w:t>Example:</w:t>
+            </w:r>
+            <w:ins w:id="0" w:author="Adrian Alonzo" w:date="2020-12-08T14:41:00Z">
+              <w:r>
+                <w:rPr>
+                  <w:b/>
+                  <w:bCs/>
+                </w:rPr>
+                <w:br/>
+              </w:r>
+            </w:ins>
+            <w:r>
+              <w:t>Have a</w:t>
+            </w:r>
+            <w:r>
+              <w:t xml:space="preserve"> design an</w:t>
+            </w:r>
+            <w:r>
+              <w:t xml:space="preserve"> application payload </w:t>
+            </w:r>
+            <w:r>
+              <w:t>for a customer platform. Depending on their test needs they will have various sensor and so different requirements</w:t>
+            </w:r>
+            <w:r>
+              <w:br/>
+            </w:r>
+            <w:r>
+              <w:rPr>
+                <w:b/>
+                <w:bCs/>
+              </w:rPr>
+              <w:t>Create</w:t>
+            </w:r>
+            <w:r>
+              <w:rPr>
+                <w:b/>
+                <w:bCs/>
+              </w:rPr>
+              <w:t xml:space="preserve"> Sprint:</w:t>
+            </w:r>
+            <w:r>
+              <w:t xml:space="preserve"> </w:t>
+            </w:r>
+            <w:r>
+              <w:br/>
+              <w:t xml:space="preserve">    - </w:t>
+            </w:r>
+            <w:r>
+              <w:t>I would</w:t>
+            </w:r>
+            <w:r>
+              <w:t xml:space="preserve"> </w:t>
+            </w:r>
+            <w:r>
+              <w:t xml:space="preserve">break </w:t>
+            </w:r>
+            <w:r>
+              <w:t xml:space="preserve">down application into user </w:t>
+            </w:r>
+            <w:r>
+              <w:t>Stories</w:t>
+            </w:r>
+            <w:r>
+              <w:t xml:space="preserve"> of smaller chunks of features </w:t>
+            </w:r>
+            <w:r>
+              <w:br/>
+              <w:t xml:space="preserve">    - </w:t>
+            </w:r>
+            <w:r>
+              <w:t>U</w:t>
+            </w:r>
+            <w:r>
+              <w:t xml:space="preserve">ser </w:t>
+            </w:r>
+            <w:r>
+              <w:t>S</w:t>
+            </w:r>
+            <w:r>
+              <w:t>tories are then broken down into tasks</w:t>
+            </w:r>
+            <w:r>
+              <w:t xml:space="preserve"> (tasks are placed in the backlog ex. backlog in Jira)</w:t>
+            </w:r>
+            <w:r>
+              <w:br/>
+              <w:t xml:space="preserve">    -then we create a sprint in X weeks</w:t>
+            </w:r>
+            <w:r>
+              <w:br/>
+              <w:t xml:space="preserve">          - drop in tasks and user stories for the sprint based on the prioritization </w:t>
+            </w:r>
+            <w:r>
+              <w:t>set by the PM</w:t>
+            </w:r>
+            <w:r>
+              <w:t>/Client</w:t>
+            </w:r>
+            <w:r>
+              <w:br/>
+            </w:r>
+            <w:r>
+              <w:rPr>
+                <w:b/>
+                <w:bCs/>
+              </w:rPr>
+              <w:t>Developing Sprint:</w:t>
+            </w:r>
+          </w:p>
+          <w:p>
+            <w:r>
+              <w:t xml:space="preserve">     - each day coming into work and pick tasks for the day</w:t>
+            </w:r>
+            <w:r>
+              <w:br/>
+              <w:t xml:space="preserve">     - go into daily standup and explain what I will work on</w:t>
+            </w:r>
+            <w:r>
+              <w:br/>
+              <w:t xml:space="preserve">               - talk about: what I did yesterday, what I will do today</w:t>
+            </w:r>
+            <w:r>
+              <w:t xml:space="preserve"> and any task impediments</w:t>
+            </w:r>
+            <w:r>
+              <w:t xml:space="preserve"> preventing moving forward</w:t>
+            </w:r>
+            <w:r>
+              <w:br/>
+              <w:t xml:space="preserve">     - </w:t>
+            </w:r>
+            <w:r>
+              <w:t xml:space="preserve">Completed task </w:t>
+            </w:r>
+            <w:r>
+              <w:t xml:space="preserve">includes </w:t>
+            </w:r>
+            <w:r>
+              <w:t>code, test, successfully build, pushed, submitted for peer review</w:t>
+            </w:r>
+            <w:r>
+              <w:br/>
+              <w:t xml:space="preserve">     - Once a task is complete </w:t>
+            </w:r>
+            <w:r>
+              <w:t xml:space="preserve">then </w:t>
+            </w:r>
+            <w:r>
+              <w:t xml:space="preserve">I would </w:t>
+            </w:r>
+            <w:r>
+              <w:t>pick up next task</w:t>
+            </w:r>
+            <w:r>
+              <w:t xml:space="preserve"> and begin working on that</w:t>
+            </w:r>
+          </w:p>
+          <w:p>
+            <w:pPr>
+              <w:rPr>
+                <w:b/>
+                <w:bCs/>
+              </w:rPr>
+            </w:pPr>
+            <w:r>
+              <w:rPr>
+                <w:b/>
+                <w:bCs/>
+              </w:rPr>
+              <w:t>Ending Sprint:</w:t>
+            </w:r>
+            <w:r>
+              <w:br/>
+              <w:t xml:space="preserve">     - then I have meeting with clients</w:t>
+            </w:r>
+            <w:r>
+              <w:t>/</w:t>
+            </w:r>
+            <w:r>
+              <w:t xml:space="preserve">team to see what needs to get done for the next </w:t>
+            </w:r>
+            <w:r>
+              <w:t>sprint</w:t>
+            </w:r>
+            <w:r>
+              <w:br/>
+            </w:r>
+            <w:r>
+              <w:rPr>
+                <w:b/>
+                <w:bCs/>
+              </w:rPr>
+              <w:t>Process Repeats:</w:t>
+            </w:r>
+          </w:p>
+          <w:p>
+            <w:pPr>
+              <w:rPr>
+                <w:strike/>
+              </w:rPr>
+            </w:pPr>
             <w:r>
               <w:lastRenderedPageBreak/>
-              <w:t xml:space="preserve">       - XP</w:t>
-            </w:r>
-            <w:r>
-              <w:br/>
-              <w:t xml:space="preserve">       - Crystal</w:t>
+              <w:br/>
+            </w:r>
+            <w:r>
+              <w:rPr>
+                <w:b/>
+                <w:bCs/>
+              </w:rPr>
+              <w:t xml:space="preserve">- </w:t>
+            </w:r>
+            <w:r>
+              <w:t xml:space="preserve">we want to design a payload to mine data </w:t>
+            </w:r>
+            <w:r>
+              <w:t>with sensors x,y,z</w:t>
+            </w:r>
+            <w:r>
+              <w:t xml:space="preserve"> and a 2 week sprint</w:t>
+            </w:r>
+            <w:r>
+              <w:br/>
+              <w:t xml:space="preserve">- we have sensors order previously so we use those: INS (IMU/GPS) and a </w:t>
+            </w:r>
+            <w:r>
+              <w:t>fuel flow</w:t>
+            </w:r>
+            <w:r>
+              <w:t xml:space="preserve"> meter</w:t>
+            </w:r>
+            <w:r>
+              <w:br/>
+              <w:t xml:space="preserve">- we look </w:t>
+            </w:r>
+            <w:r>
+              <w:t xml:space="preserve">at </w:t>
+            </w:r>
+            <w:r>
+              <w:t>hardware specs</w:t>
+            </w:r>
+            <w:r>
+              <w:t xml:space="preserve"> (voltage, current draw, </w:t>
+            </w:r>
+            <w:r>
+              <w:t xml:space="preserve">device interfaces: </w:t>
+            </w:r>
+            <w:r>
+              <w:t>UART, analog, digital)</w:t>
+            </w:r>
+            <w:r>
+              <w:t xml:space="preserve"> and if everything checks off all the boxes then we begin code design</w:t>
+            </w:r>
+            <w:r>
+              <w:br/>
+            </w:r>
+            <w:r>
+              <w:rPr>
+                <w:b/>
+                <w:bCs/>
+              </w:rPr>
+              <w:t>-</w:t>
+            </w:r>
+            <w:r>
+              <w:rPr>
+                <w:b/>
+                <w:bCs/>
+              </w:rPr>
+              <w:t xml:space="preserve"> </w:t>
+            </w:r>
+            <w:r>
+              <w:t>we design each</w:t>
+            </w:r>
+            <w:r>
+              <w:t xml:space="preserve"> component using UML diagrams</w:t>
+            </w:r>
+            <w:r>
+              <w:t xml:space="preserve"> (component diagrams) </w:t>
+            </w:r>
+            <w:r>
+              <w:br/>
+            </w:r>
+            <w:r>
+              <w:br/>
+              <w:t xml:space="preserve">- </w:t>
+            </w:r>
+            <w:r>
+              <w:t>then</w:t>
+            </w:r>
+            <w:r>
+              <w:t xml:space="preserve"> we begin code developmen</w:t>
+            </w:r>
+            <w:r>
+              <w:t xml:space="preserve">t. We have several days to finish the sensor development </w:t>
+            </w:r>
+            <w:r>
+              <w:t xml:space="preserve">in the first week  </w:t>
+            </w:r>
+            <w:r>
+              <w:br/>
+              <w:t xml:space="preserve">                - as each task is complete we unit test the code</w:t>
+            </w:r>
+            <w:r>
+              <w:br/>
+            </w:r>
+            <w:r>
+              <w:t xml:space="preserve">- in the second week say the hardware arrives on Monday we then take the code </w:t>
             </w:r>
             <w:r>
               <w:br/>
@@ -3088,13 +3908,29 @@
             </w:r>
             <w:r>
               <w:rPr>
-                <w:b/>
-                <w:bCs/>
-              </w:rPr>
-              <w:br/>
-            </w:r>
-            <w:r>
+                <w:strike/>
+              </w:rPr>
               <w:t>- all phases of the software development lifecycle including requirements and interface definition, design, development, and integration of embedded software for space-based applications, and product maintenance.</w:t>
+            </w:r>
+          </w:p>
+          <w:p>
+            <w:r>
+              <w:t>My favorite phases are design</w:t>
+            </w:r>
+            <w:r>
+              <w:t xml:space="preserve"> </w:t>
+            </w:r>
+            <w:r>
+              <w:t xml:space="preserve">and </w:t>
+            </w:r>
+            <w:r>
+              <w:t>code development</w:t>
+            </w:r>
+            <w:r>
+              <w:t>.</w:t>
+            </w:r>
+            <w:r>
+              <w:t xml:space="preserve"> I enjoy creating class diagrams and designing systems. I also enjoy translating that that design into code and constantly improving the design as development progresses.</w:t>
             </w:r>
           </w:p>
         </w:tc>
@@ -3123,6 +3959,7 @@
           <w:tcPr>
             <w:tcW w:w="14850" w:type="dxa"/>
             <w:gridSpan w:val="4"/>
+            <w:shd w:val="clear" w:color="auto" w:fill="BDD6EE" w:themeFill="accent5" w:themeFillTint="66"/>
           </w:tcPr>
           <w:p>
             <w:pPr>
@@ -3136,7 +3973,35 @@
                 <w:b/>
                 <w:bCs/>
               </w:rPr>
-              <w:t>"What is the ratio of testers to developers to program managers? What is the interaction like? How does project planning happen on the team?"</w:t>
+              <w:t>"What is the ratio of testers to developers to program managers?</w:t>
+            </w:r>
+            <w:r>
+              <w:rPr>
+                <w:b/>
+                <w:bCs/>
+              </w:rPr>
+              <w:br/>
+            </w:r>
+            <w:r>
+              <w:rPr>
+                <w:b/>
+                <w:bCs/>
+              </w:rPr>
+              <w:t xml:space="preserve">What is the interaction like? </w:t>
+            </w:r>
+            <w:r>
+              <w:rPr>
+                <w:b/>
+                <w:bCs/>
+              </w:rPr>
+              <w:br/>
+            </w:r>
+            <w:r>
+              <w:rPr>
+                <w:b/>
+                <w:bCs/>
+              </w:rPr>
+              <w:t>How does project planning happen on the team?"</w:t>
             </w:r>
           </w:p>
         </w:tc>
@@ -3146,6 +4011,7 @@
           <w:tcPr>
             <w:tcW w:w="14850" w:type="dxa"/>
             <w:gridSpan w:val="4"/>
+            <w:shd w:val="clear" w:color="auto" w:fill="BDD6EE" w:themeFill="accent5" w:themeFillTint="66"/>
           </w:tcPr>
           <w:p>
             <w:pPr>
@@ -3159,8 +4025,46 @@
                 <w:b/>
                 <w:bCs/>
               </w:rPr>
-              <w:t>"What brought you to this company? What has been most challenging for you?"</w:t>
-            </w:r>
+              <w:t xml:space="preserve">"What brought you to this company? </w:t>
+            </w:r>
+            <w:r>
+              <w:rPr>
+                <w:b/>
+                <w:bCs/>
+              </w:rPr>
+              <w:br/>
+            </w:r>
+            <w:r>
+              <w:rPr>
+                <w:b/>
+                <w:bCs/>
+              </w:rPr>
+              <w:t>What has been most challenging for you?"</w:t>
+            </w:r>
+            <w:r>
+              <w:rPr>
+                <w:b/>
+                <w:bCs/>
+              </w:rPr>
+              <w:br/>
+              <w:t>What percentage would you say the portions of the systems are in-house (from other Boeing facilities) vs external customers.</w:t>
+            </w:r>
+            <w:r>
+              <w:rPr>
+                <w:b/>
+                <w:bCs/>
+              </w:rPr>
+              <w:br/>
+              <w:t>Are hardware simulators available? What procedures are put in place to adapt to the COVID situation?</w:t>
+            </w:r>
+          </w:p>
+          <w:p>
+            <w:pPr>
+              <w:rPr>
+                <w:b/>
+                <w:bCs/>
+              </w:rPr>
+            </w:pPr>
           </w:p>
         </w:tc>
       </w:tr>
@@ -3200,12 +4104,14 @@
               <w:rPr>
                 <w:b/>
                 <w:bCs/>
+                <w:strike/>
               </w:rPr>
             </w:pPr>
             <w:r>
               <w:rPr>
                 <w:b/>
                 <w:bCs/>
+                <w:strike/>
               </w:rPr>
               <w:t>"I noticed that you use technology X. How do you handle problem Y?"</w:t>
             </w:r>
@@ -3224,12 +4130,14 @@
               <w:rPr>
                 <w:b/>
                 <w:bCs/>
+                <w:strike/>
               </w:rPr>
             </w:pPr>
             <w:r>
               <w:rPr>
                 <w:b/>
                 <w:bCs/>
+                <w:strike/>
               </w:rPr>
               <w:t>"Why did the product choose to use the X protocol over the Y protocol? I know it has benefits like A, B, C, but many companies choose not to use it because of issue D”</w:t>
             </w:r>
@@ -3248,12 +4156,14 @@
               <w:rPr>
                 <w:b/>
                 <w:bCs/>
+                <w:strike/>
               </w:rPr>
             </w:pPr>
             <w:r>
               <w:rPr>
                 <w:b/>
                 <w:bCs/>
+                <w:strike/>
               </w:rPr>
               <w:t>Passions Questions</w:t>
             </w:r>
@@ -3272,30 +4182,16 @@
               <w:rPr>
                 <w:b/>
                 <w:bCs/>
+                <w:strike/>
               </w:rPr>
             </w:pPr>
             <w:r>
               <w:rPr>
                 <w:b/>
                 <w:bCs/>
-              </w:rPr>
-              <w:t>“</w:t>
-            </w:r>
-            <w:proofErr w:type="spellStart"/>
-            <w:r>
-              <w:rPr>
-                <w:b/>
-                <w:bCs/>
-              </w:rPr>
-              <w:t>Im</w:t>
-            </w:r>
-            <w:proofErr w:type="spellEnd"/>
-            <w:r>
-              <w:rPr>
-                <w:b/>
-                <w:bCs/>
-              </w:rPr>
-              <w:t xml:space="preserve"> very interested in scalability, and I'd love to learn more about it. What opportunities are there at this company to learn about this?"</w:t>
+                <w:strike/>
+              </w:rPr>
+              <w:t>“Im very interested in scalability, and I'd love to learn more about it. What opportunities are there at this company to learn about this?"</w:t>
             </w:r>
           </w:p>
         </w:tc>
@@ -3312,12 +4208,14 @@
               <w:rPr>
                 <w:b/>
                 <w:bCs/>
+                <w:strike/>
               </w:rPr>
             </w:pPr>
             <w:r>
               <w:rPr>
                 <w:b/>
                 <w:bCs/>
+                <w:strike/>
               </w:rPr>
               <w:t>"I'm not familiar with technology X, but it sounds like a very interesting solution. Could you tell me a bit more about how it works?"</w:t>
             </w:r>
@@ -3333,9 +4231,196 @@
     <w:p>
       <w:pPr>
         <w:shd w:val="clear" w:color="auto" w:fill="FFFFFF" w:themeFill="background1"/>
+      </w:pPr>
+    </w:p>
+    <w:p>
+      <w:pPr>
+        <w:shd w:val="clear" w:color="auto" w:fill="FFFFFF" w:themeFill="background1"/>
+      </w:pPr>
+      <w:r>
+        <w:rPr>
+          <w:b/>
+          <w:bCs/>
+        </w:rPr>
+        <w:lastRenderedPageBreak/>
+        <w:t>Mutex</w:t>
+      </w:r>
+      <w:r>
+        <w:t xml:space="preserve">: locking mechanism to synchronize access to resource. </w:t>
+      </w:r>
+      <w:r>
+        <w:t xml:space="preserve">“I will try to lock access to resources”. 1 </w:t>
+      </w:r>
+      <w:r>
+        <w:t>task can acquire the mutex. It means there is ownership associated to the mutex</w:t>
+      </w:r>
+      <w:r>
+        <w:t xml:space="preserve"> and only the owner can release the lock.</w:t>
+      </w:r>
+      <w:r>
+        <w:t xml:space="preserve"> </w:t>
+      </w:r>
+    </w:p>
+    <w:p>
+      <w:pPr>
+        <w:shd w:val="clear" w:color="auto" w:fill="FFFFFF" w:themeFill="background1"/>
+      </w:pPr>
+      <w:r>
+        <w:rPr>
+          <w:b/>
+          <w:bCs/>
+        </w:rPr>
+        <w:t>Semaphore</w:t>
+      </w:r>
+      <w:r>
+        <w:t>: a signaling mechanism. “I am done, you can carry on”</w:t>
+      </w:r>
+      <w:r>
+        <w:t>. For example if you are listening songs (assuming 1 task) on your mobile and at the same time your friend calls you, an interrupt is fired with an Interrupt Service Routine (ISR) signals the processing task to wakeup</w:t>
+      </w:r>
+    </w:p>
+    <w:p>
+      <w:pPr>
+        <w:shd w:val="clear" w:color="auto" w:fill="FFFFFF" w:themeFill="background1"/>
+      </w:pPr>
+      <w:r>
+        <w:rPr>
+          <w:b/>
+          <w:bCs/>
+        </w:rPr>
+        <w:t xml:space="preserve">DeadLock: </w:t>
+      </w:r>
+      <w:r>
+        <w:t>When you have 2 processes waiting to access a resource and that resource lock is never released.</w:t>
+      </w:r>
+      <w:r>
+        <w:br/>
+        <w:t xml:space="preserve">Tip: To avoid this always pair a lock with an unlock. </w:t>
+      </w:r>
+      <w:r>
+        <w:t>Avoid double locking!</w:t>
+      </w:r>
+      <w:r>
+        <w:br/>
+      </w:r>
+      <w:r>
+        <w:t xml:space="preserve">If using in c++ utilize the lock objects (unique_lock or guard_lock) </w:t>
+      </w:r>
+      <w:r>
+        <w:t>uses scope to determine life of object. (Upon destructor, the lock is guaranteed to unlock the mutex</w:t>
+      </w:r>
+      <w:r>
+        <w:t>. Good for crashes</w:t>
+      </w:r>
+      <w:r>
+        <w:t>)</w:t>
+      </w:r>
+      <w:r>
+        <w:br/>
+        <w:t xml:space="preserve">            - uses Resource Acquisition is Initialization (RAII)</w:t>
+      </w:r>
+      <w:r>
+        <w:br/>
+      </w:r>
+      <w:r>
+        <w:br/>
+      </w:r>
+      <w:r>
+        <w:rPr>
+          <w:b/>
+          <w:bCs/>
+        </w:rPr>
+        <w:t xml:space="preserve">Race Condition: </w:t>
+      </w:r>
+      <w:r>
+        <w:t xml:space="preserve">When you have 2 processes that rely on a single state change as the output. For example two processes occurring that increment by 1. If no mutex is used OR operation is not atomic then race condition occurs. </w:t>
+      </w:r>
+    </w:p>
+    <w:p>
+      <w:pPr>
+        <w:shd w:val="clear" w:color="auto" w:fill="FFFFFF" w:themeFill="background1"/>
+      </w:pPr>
+      <w:r>
+        <w:tab/>
+        <w:t>- atomic = the instructions executed will start and complete without the interruption of another thread</w:t>
+      </w:r>
+      <w:r>
+        <w:br/>
+        <w:t xml:space="preserve"> </w:t>
+      </w:r>
+      <w:r>
+        <w:tab/>
+        <w:t xml:space="preserve">- in this example we want only one increment to occur at any given time. </w:t>
+      </w:r>
+      <w:r>
+        <w:t>if an increment occurs we expect 1 count</w:t>
+      </w:r>
+      <w:r>
+        <w:br/>
+        <w:t xml:space="preserve"> </w:t>
+      </w:r>
+      <w:r>
+        <w:tab/>
+        <w:t xml:space="preserve">                 </w:t>
+      </w:r>
+    </w:p>
+    <w:p>
+      <w:pPr>
+        <w:shd w:val="clear" w:color="auto" w:fill="FFFFFF" w:themeFill="background1"/>
+      </w:pPr>
+    </w:p>
+    <w:p>
+      <w:pPr>
+        <w:shd w:val="clear" w:color="auto" w:fill="FFFFFF" w:themeFill="background1"/>
+      </w:pPr>
+    </w:p>
+    <w:p>
+      <w:pPr>
+        <w:shd w:val="clear" w:color="auto" w:fill="FFFFFF" w:themeFill="background1"/>
+      </w:pPr>
+    </w:p>
+    <w:p>
+      <w:pPr>
+        <w:shd w:val="clear" w:color="auto" w:fill="FFFFFF" w:themeFill="background1"/>
+      </w:pPr>
+    </w:p>
+    <w:p>
+      <w:pPr>
+        <w:shd w:val="clear" w:color="auto" w:fill="FFFFFF" w:themeFill="background1"/>
+      </w:pPr>
+    </w:p>
+    <w:p>
+      <w:pPr>
+        <w:shd w:val="clear" w:color="auto" w:fill="FFFFFF" w:themeFill="background1"/>
+      </w:pPr>
+    </w:p>
+    <w:p>
+      <w:pPr>
+        <w:shd w:val="clear" w:color="auto" w:fill="FFFFFF" w:themeFill="background1"/>
+      </w:pPr>
+    </w:p>
+    <w:p>
+      <w:pPr>
+        <w:shd w:val="clear" w:color="auto" w:fill="FFFFFF" w:themeFill="background1"/>
+      </w:pPr>
+    </w:p>
+    <w:p>
+      <w:pPr>
+        <w:shd w:val="clear" w:color="auto" w:fill="FFFFFF" w:themeFill="background1"/>
+      </w:pPr>
+    </w:p>
+    <w:p>
+      <w:pPr>
+        <w:shd w:val="clear" w:color="auto" w:fill="FFFFFF" w:themeFill="background1"/>
+      </w:pPr>
+    </w:p>
+    <w:p>
+      <w:pPr>
+        <w:shd w:val="clear" w:color="auto" w:fill="FFFFFF" w:themeFill="background1"/>
         <w:ind w:left="-540"/>
       </w:pPr>
       <w:r>
+        <w:lastRenderedPageBreak/>
         <w:t>For those projects, and all your projects, be able to talk about the challenges, mistakes, technical decisions, choices of technologies (and tradeoffs of these), and the things you would do differently.</w:t>
       </w:r>
     </w:p>
@@ -3386,6 +4471,11 @@
       <w:r>
         <w:t xml:space="preserve"> </w:t>
       </w:r>
+    </w:p>
+    <w:p>
+      <w:pPr>
+        <w:shd w:val="clear" w:color="auto" w:fill="FFFFFF" w:themeFill="background1"/>
+      </w:pPr>
     </w:p>
     <w:sectPr>
       <w:headerReference w:type="default" r:id="rId14"/>
@@ -3490,43 +4580,15 @@
           <w:sz w:val="20"/>
           <w:szCs w:val="20"/>
         </w:rPr>
-        <w:t xml:space="preserve">(doc </w:t>
-      </w:r>
-      <w:proofErr w:type="spellStart"/>
+        <w:t xml:space="preserve">(doc pg 44/ act </w:t>
+      </w:r>
       <w:r>
         <w:rPr>
           <w:rStyle w:val="Hyperlink"/>
           <w:sz w:val="20"/>
           <w:szCs w:val="20"/>
         </w:rPr>
-        <w:t>pg</w:t>
-      </w:r>
-      <w:proofErr w:type="spellEnd"/>
-      <w:r>
-        <w:rPr>
-          <w:rStyle w:val="Hyperlink"/>
-          <w:sz w:val="20"/>
-          <w:szCs w:val="20"/>
-        </w:rPr>
-        <w:t xml:space="preserve"> 44/ act </w:t>
-      </w:r>
-      <w:proofErr w:type="spellStart"/>
-      <w:r>
-        <w:rPr>
-          <w:rStyle w:val="Hyperlink"/>
-          <w:sz w:val="20"/>
-          <w:szCs w:val="20"/>
-        </w:rPr>
-        <w:t>pg</w:t>
-      </w:r>
-      <w:proofErr w:type="spellEnd"/>
-      <w:r>
-        <w:rPr>
-          <w:rStyle w:val="Hyperlink"/>
-          <w:sz w:val="20"/>
-          <w:szCs w:val="20"/>
-        </w:rPr>
-        <w:t xml:space="preserve"> 33</w:t>
+        <w:t>pg 33</w:t>
       </w:r>
     </w:hyperlink>
     <w:r>
@@ -4234,6 +5296,14 @@
     <w:abstractNumId w:val="5"/>
   </w:num>
 </w:numbering>
+</file>
+
+<file path=word/people.xml><?xml version="1.0" encoding="utf-8"?>
+<w15:people xmlns:wpc="http://schemas.microsoft.com/office/word/2010/wordprocessingCanvas" xmlns:cx="http://schemas.microsoft.com/office/drawing/2014/chartex" xmlns:cx1="http://schemas.microsoft.com/office/drawing/2015/9/8/chartex" xmlns:cx2="http://schemas.microsoft.com/office/drawing/2015/10/21/chartex" xmlns:cx3="http://schemas.microsoft.com/office/drawing/2016/5/9/chartex" xmlns:cx4="http://schemas.microsoft.com/office/drawing/2016/5/10/chartex" xmlns:cx5="http://schemas.microsoft.com/office/drawing/2016/5/11/chartex" xmlns:cx6="http://schemas.microsoft.com/office/drawing/2016/5/12/chartex" xmlns:cx7="http://schemas.microsoft.com/office/drawing/2016/5/13/chartex" xmlns:cx8="http://schemas.microsoft.com/office/drawing/2016/5/14/chartex" xmlns:mc="http://schemas.openxmlformats.org/markup-compatibility/2006" xmlns:aink="http://schemas.microsoft.com/office/drawing/2016/ink" xmlns:am3d="http://schemas.microsoft.com/office/drawing/2017/model3d" xmlns:o="urn:schemas-microsoft-com:office:office" xmlns:r="http://schemas.openxmlformats.org/officeDocument/2006/relationships" xmlns:m="http://schemas.openxmlformats.org/officeDocument/2006/math" xmlns:v="urn:schemas-microsoft-com:vml" xmlns:wp14="http://schemas.microsoft.com/office/word/2010/wordprocessingDrawing" xmlns:wp="http://schemas.openxmlformats.org/drawingml/2006/wordprocessingDrawing" xmlns:w10="urn:schemas-microsoft-com:office:word" xmlns:w="http://schemas.openxmlformats.org/wordprocessingml/2006/main" xmlns:w14="http://schemas.microsoft.com/office/word/2010/wordml" xmlns:w15="http://schemas.microsoft.com/office/word/2012/wordml" xmlns:w16cex="http://schemas.microsoft.com/office/word/2018/wordml/cex" xmlns:w16cid="http://schemas.microsoft.com/office/word/2016/wordml/cid" xmlns:w16="http://schemas.microsoft.com/office/word/2018/wordml" xmlns:w16se="http://schemas.microsoft.com/office/word/2015/wordml/symex" xmlns:wpg="http://schemas.microsoft.com/office/word/2010/wordprocessingGroup" xmlns:wpi="http://schemas.microsoft.com/office/word/2010/wordprocessingInk" xmlns:wne="http://schemas.microsoft.com/office/word/2006/wordml" xmlns:wps="http://schemas.microsoft.com/office/word/2010/wordprocessingShape" mc:Ignorable="w14 w15 w16se w16cid w16 w16cex wp14">
+  <w15:person w15:author="Adrian Alonzo">
+    <w15:presenceInfo w15:providerId="Windows Live" w15:userId="07b391758e15af50"/>
+  </w15:person>
+</w15:people>
 </file>
 
 <file path=word/styles.xml><?xml version="1.0" encoding="utf-8"?>
@@ -4788,6 +5858,18 @@
       <w:szCs w:val="18"/>
     </w:rPr>
   </w:style>
+  <w:style w:type="character" w:styleId="FollowedHyperlink">
+    <w:name w:val="FollowedHyperlink"/>
+    <w:basedOn w:val="DefaultParagraphFont"/>
+    <w:uiPriority w:val="99"/>
+    <w:semiHidden/>
+    <w:unhideWhenUsed/>
+    <w:rsid w:val="004F59D1"/>
+    <w:rPr>
+      <w:color w:val="954F72" w:themeColor="followedHyperlink"/>
+      <w:u w:val="single"/>
+    </w:rPr>
+  </w:style>
 </w:styles>
 </file>
 

</xml_diff>

<commit_message>
Updated table with specific question explain time where you had to go above and beyond your skill set
</commit_message>
<xml_diff>
--- a/docs/CommonQuestionsBehavioralTable.docx
+++ b/docs/CommonQuestionsBehavioralTable.docx
@@ -1191,25 +1191,90 @@
             <w:tcW w:w="2070" w:type="dxa"/>
           </w:tcPr>
           <w:p>
-            <w:pPr>
-              <w:rPr>
-                <w:b/>
-                <w:bCs/>
-              </w:rPr>
-            </w:pPr>
-            <w:r>
-              <w:rPr>
-                <w:b/>
-                <w:bCs/>
-              </w:rPr>
-              <w:t>Conflicts</w:t>
-            </w:r>
-            <w:r>
-              <w:rPr>
-                <w:b/>
-                <w:bCs/>
-              </w:rPr>
-              <w:t xml:space="preserve"> Related to Requirements</w:t>
+            <w:r>
+              <w:rPr>
+                <w:b/>
+                <w:bCs/>
+              </w:rPr>
+              <w:t xml:space="preserve">Explain a time you went above and beyond your skill </w:t>
+            </w:r>
+            <w:r>
+              <w:rPr>
+                <w:b/>
+                <w:bCs/>
+              </w:rPr>
+              <w:lastRenderedPageBreak/>
+              <w:t>set</w:t>
+            </w:r>
+            <w:r>
+              <w:rPr>
+                <w:b/>
+                <w:bCs/>
+              </w:rPr>
+              <w:t xml:space="preserve">. Explain the </w:t>
+            </w:r>
+            <w:r>
+              <w:rPr>
+                <w:b/>
+                <w:bCs/>
+              </w:rPr>
+              <w:t>S</w:t>
+            </w:r>
+            <w:r>
+              <w:rPr>
+                <w:b/>
+                <w:bCs/>
+              </w:rPr>
+              <w:t xml:space="preserve">ituation, </w:t>
+            </w:r>
+            <w:r>
+              <w:rPr>
+                <w:b/>
+                <w:bCs/>
+              </w:rPr>
+              <w:t>T</w:t>
+            </w:r>
+            <w:r>
+              <w:rPr>
+                <w:b/>
+                <w:bCs/>
+              </w:rPr>
+              <w:t xml:space="preserve">ask, </w:t>
+            </w:r>
+            <w:r>
+              <w:rPr>
+                <w:b/>
+                <w:bCs/>
+              </w:rPr>
+              <w:t xml:space="preserve">your </w:t>
+            </w:r>
+            <w:r>
+              <w:rPr>
+                <w:b/>
+                <w:bCs/>
+              </w:rPr>
+              <w:t>A</w:t>
+            </w:r>
+            <w:r>
+              <w:rPr>
+                <w:b/>
+                <w:bCs/>
+              </w:rPr>
+              <w:t xml:space="preserve">ctions and </w:t>
+            </w:r>
+            <w:r>
+              <w:rPr>
+                <w:b/>
+                <w:bCs/>
+              </w:rPr>
+              <w:t>C</w:t>
+            </w:r>
+            <w:r>
+              <w:rPr>
+                <w:b/>
+                <w:bCs/>
+              </w:rPr>
+              <w:t>omprise you had to make and result.</w:t>
             </w:r>
           </w:p>
         </w:tc>
@@ -1219,6 +1284,188 @@
           </w:tcPr>
           <w:p>
             <w:r>
+              <w:rPr>
+                <w:b/>
+                <w:bCs/>
+              </w:rPr>
+              <w:lastRenderedPageBreak/>
+              <w:t>S</w:t>
+            </w:r>
+            <w:r>
+              <w:t xml:space="preserve">: </w:t>
+            </w:r>
+            <w:r>
+              <w:br/>
+              <w:t>- our system provides a data mining service which is rented by customers</w:t>
+            </w:r>
+            <w:r>
+              <w:br/>
+            </w:r>
+            <w:r>
+              <w:lastRenderedPageBreak/>
+              <w:t>- customer comes in and they wanted data stream to monitor parameters during flight operations</w:t>
+            </w:r>
+          </w:p>
+          <w:p>
+            <w:r>
+              <w:rPr>
+                <w:b/>
+                <w:bCs/>
+              </w:rPr>
+              <w:t xml:space="preserve">T: </w:t>
+            </w:r>
+            <w:r>
+              <w:t>Needed to incorporate networking and streaming protocol</w:t>
+            </w:r>
+          </w:p>
+          <w:p>
+            <w:r>
+              <w:rPr>
+                <w:b/>
+                <w:bCs/>
+              </w:rPr>
+              <w:t>A</w:t>
+            </w:r>
+            <w:r>
+              <w:t>:</w:t>
+            </w:r>
+            <w:r>
+              <w:t xml:space="preserve"> I saw the task pop up in the stories so I grabbed it and began working. I didn’t have much experience with networking at the time so reached out to SMEs who pointed at references and research papers</w:t>
+            </w:r>
+            <w:r>
+              <w:t>. I found that we needed TCP because while the data should be streamed UDP was a good approach but we needed data to be accurate for the safety feature customer wanted. Because we wanted to observe data in-flight during operation</w:t>
+            </w:r>
+            <w:r>
+              <w:t xml:space="preserve">. </w:t>
+            </w:r>
+            <w:r>
+              <w:br/>
+              <w:t>- took current version, branched out and worked on core functions:</w:t>
+            </w:r>
+            <w:r>
+              <w:br/>
+              <w:t xml:space="preserve">   - implemented thread pool (to obtain speed of UDP)</w:t>
+            </w:r>
+            <w:r>
+              <w:br/>
+              <w:t xml:space="preserve">   - used TCP to ensure data sent/recv was accurate</w:t>
+            </w:r>
+            <w:r>
+              <w:br/>
+              <w:t xml:space="preserve">    - eventually I found that we had to fix network intermittence so I found gRPC in a white paper which provided interface and mechanisms that allowed us to incorporate these policies</w:t>
+            </w:r>
+            <w:r>
+              <w:br/>
+            </w:r>
+            <w:r>
+              <w:rPr>
+                <w:b/>
+                <w:bCs/>
+              </w:rPr>
+              <w:t xml:space="preserve">C: </w:t>
+            </w:r>
+            <w:r>
+              <w:t>required overhaul of the source code and redo</w:t>
+            </w:r>
+            <w:r>
+              <w:br/>
+            </w:r>
+            <w:r>
+              <w:rPr>
+                <w:b/>
+                <w:bCs/>
+              </w:rPr>
+              <w:t>R:</w:t>
+            </w:r>
+            <w:r>
+              <w:rPr>
+                <w:b/>
+                <w:bCs/>
+              </w:rPr>
+              <w:t xml:space="preserve"> </w:t>
+            </w:r>
+            <w:r>
+              <w:t xml:space="preserve">Overhaul = </w:t>
+            </w:r>
+            <w:r>
+              <w:t>allowed us to reorganize the code where logic from sensor drivers and networking layer were decoupled</w:t>
+            </w:r>
+            <w:r>
+              <w:br/>
+              <w:t xml:space="preserve">- achieved UDP speeds with threadpools </w:t>
+            </w:r>
+            <w:r>
+              <w:lastRenderedPageBreak/>
+              <w:t>but error checking of TCP and connection handling through gRPC</w:t>
+            </w:r>
+          </w:p>
+          <w:p>
+            <w:pPr>
+              <w:rPr>
+                <w:b/>
+                <w:bCs/>
+              </w:rPr>
+            </w:pPr>
+            <w:r>
+              <w:t>- was able to stream data</w:t>
+            </w:r>
+            <w:r>
+              <w:br/>
+              <w:t>- threadpool improved performance by 40%</w:t>
+            </w:r>
+            <w:r>
+              <w:br/>
+            </w:r>
+          </w:p>
+        </w:tc>
+        <w:tc>
+          <w:tcPr>
+            <w:tcW w:w="4050" w:type="dxa"/>
+          </w:tcPr>
+          <w:p/>
+        </w:tc>
+        <w:tc>
+          <w:tcPr>
+            <w:tcW w:w="4860" w:type="dxa"/>
+          </w:tcPr>
+          <w:p/>
+        </w:tc>
+      </w:tr>
+      <w:tr>
+        <w:tc>
+          <w:tcPr>
+            <w:tcW w:w="2070" w:type="dxa"/>
+          </w:tcPr>
+          <w:p>
+            <w:pPr>
+              <w:rPr>
+                <w:b/>
+                <w:bCs/>
+              </w:rPr>
+            </w:pPr>
+            <w:r>
+              <w:rPr>
+                <w:b/>
+                <w:bCs/>
+              </w:rPr>
+              <w:lastRenderedPageBreak/>
+              <w:t>Conflicts</w:t>
+            </w:r>
+            <w:r>
+              <w:rPr>
+                <w:b/>
+                <w:bCs/>
+              </w:rPr>
+              <w:t xml:space="preserve"> Related to Requirements</w:t>
+            </w:r>
+          </w:p>
+        </w:tc>
+        <w:tc>
+          <w:tcPr>
+            <w:tcW w:w="3870" w:type="dxa"/>
+          </w:tcPr>
+          <w:p>
+            <w:r>
               <w:t>-new hire, training, pandemic</w:t>
             </w:r>
             <w:r>
@@ -1288,11 +1535,7 @@
               <w:t>different</w:t>
             </w:r>
             <w:r>
-              <w:t xml:space="preserve"> designs and </w:t>
-            </w:r>
-            <w:r>
-              <w:lastRenderedPageBreak/>
-              <w:t>the team was torn between two</w:t>
+              <w:t xml:space="preserve"> designs and the team was torn between two</w:t>
             </w:r>
             <w:r>
               <w:t>. We could not come to an agreement</w:t>
@@ -1408,7 +1651,6 @@
                 <w:b/>
                 <w:bCs/>
               </w:rPr>
-              <w:lastRenderedPageBreak/>
               <w:t>What you’d do Differently</w:t>
             </w:r>
           </w:p>
@@ -1508,7 +1750,11 @@
               <w:t xml:space="preserve">- </w:t>
             </w:r>
             <w:r>
-              <w:t>ship back a sensor (which requires a firmware update from the vendor to resolve timing issues) or use an external interrupt from the GPS Sync signal</w:t>
+              <w:t xml:space="preserve">ship back a sensor (which requires a firmware update from the vendor to </w:t>
+            </w:r>
+            <w:r>
+              <w:lastRenderedPageBreak/>
+              <w:t>resolve timing issues) or use an external interrupt from the GPS Sync signal</w:t>
             </w:r>
             <w:r>
               <w:br/>
@@ -1522,7 +1768,6 @@
           </w:p>
           <w:p>
             <w:r>
-              <w:lastRenderedPageBreak/>
               <w:t>- we noted in the documentation that the time source is based off the GPS</w:t>
             </w:r>
             <w:r>
@@ -1724,6 +1969,7 @@
                 <w:b/>
                 <w:bCs/>
               </w:rPr>
+              <w:lastRenderedPageBreak/>
               <w:t>Introduce</w:t>
             </w:r>
             <w:r>
@@ -1940,7 +2186,6 @@
               <w:br/>
             </w:r>
             <w:r>
-              <w:lastRenderedPageBreak/>
               <w:t xml:space="preserve">- </w:t>
             </w:r>
             <w:r>
@@ -2032,7 +2277,6 @@
                 <w:b/>
                 <w:bCs/>
               </w:rPr>
-              <w:lastRenderedPageBreak/>
               <w:t xml:space="preserve">What are </w:t>
             </w:r>
             <w:r>
@@ -2919,6 +3163,7 @@
                 <w:b/>
                 <w:bCs/>
               </w:rPr>
+              <w:lastRenderedPageBreak/>
               <w:t>Small company:</w:t>
             </w:r>
             <w:r>
@@ -3043,6 +3288,7 @@
                 <w:b/>
                 <w:bCs/>
               </w:rPr>
+              <w:lastRenderedPageBreak/>
               <w:t xml:space="preserve">Why should we hire you? </w:t>
             </w:r>
             <w:r>
@@ -3120,13 +3366,7 @@
               <w:t xml:space="preserve">simply </w:t>
             </w:r>
             <w:r>
-              <w:t xml:space="preserve">love working with others who share </w:t>
-            </w:r>
-            <w:r>
-              <w:t>the same passion</w:t>
-            </w:r>
-            <w:r>
-              <w:t>.</w:t>
+              <w:t>love working with others who share the same passion.</w:t>
             </w:r>
             <w:r>
               <w:t xml:space="preserve"> </w:t>
@@ -3143,9 +3383,6 @@
             </w:r>
             <w:r>
               <w:br/>
-            </w:r>
-            <w:r>
-              <w:lastRenderedPageBreak/>
               <w:t xml:space="preserve">-I </w:t>
             </w:r>
             <w:r>
@@ -3307,10 +3544,7 @@
               <w:t xml:space="preserve"> </w:t>
             </w:r>
             <w:r>
-              <w:t xml:space="preserve">experienced </w:t>
-            </w:r>
-            <w:r>
-              <w:t>s</w:t>
+              <w:t>experienced s</w:t>
             </w:r>
             <w:r>
               <w:t>oftware engineer</w:t>
@@ -3564,13 +3798,7 @@
               <w:t xml:space="preserve">: </w:t>
             </w:r>
             <w:r>
-              <w:t>Crystal, XP, Kanban and Scrum (</w:t>
-            </w:r>
-            <w:r>
-              <w:t>follow similar agile template but with twists</w:t>
-            </w:r>
-            <w:r>
-              <w:t>)</w:t>
+              <w:t>Crystal, XP, Kanban and Scrum (follow similar agile template but with twists)</w:t>
             </w:r>
             <w:r>
               <w:br/>
@@ -3670,6 +3898,9 @@
             </w:r>
             <w:r>
               <w:br/>
+            </w:r>
+            <w:r>
+              <w:lastRenderedPageBreak/>
               <w:t xml:space="preserve">          - drop in tasks and user stories for the sprint based on the prioritization </w:t>
             </w:r>
             <w:r>
@@ -3782,7 +4013,6 @@
               </w:rPr>
             </w:pPr>
             <w:r>
-              <w:lastRenderedPageBreak/>
               <w:br/>
             </w:r>
             <w:r>
@@ -4094,6 +4324,7 @@
                 <w:b/>
                 <w:bCs/>
               </w:rPr>
+              <w:lastRenderedPageBreak/>
               <w:t>Insightful Questions</w:t>
             </w:r>
           </w:p>
@@ -4249,7 +4480,6 @@
           <w:b/>
           <w:bCs/>
         </w:rPr>
-        <w:lastRenderedPageBreak/>
         <w:t>Mutex</w:t>
       </w:r>
       <w:r>
@@ -4427,7 +4657,6 @@
         <w:ind w:left="-540"/>
       </w:pPr>
       <w:r>
-        <w:lastRenderedPageBreak/>
         <w:t>For those projects, and all your projects, be able to talk about the challenges, mistakes, technical decisions, choices of technologies (and tradeoffs of these), and the things you would do differently.</w:t>
       </w:r>
     </w:p>
@@ -5715,6 +5944,7 @@
   <w:style w:type="character" w:default="1" w:styleId="DefaultParagraphFont">
     <w:name w:val="Default Paragraph Font"/>
     <w:uiPriority w:val="1"/>
+    <w:semiHidden/>
     <w:unhideWhenUsed/>
   </w:style>
   <w:style w:type="table" w:default="1" w:styleId="TableNormal">

</xml_diff>